<commit_message>
readme.md readme.pt and .gitignore added
</commit_message>
<xml_diff>
--- a/DRE DataBricks.docx
+++ b/DRE DataBricks.docx
@@ -56,7 +56,7 @@
           <w:r>
             <w:fldChar w:fldCharType="separate"/>
           </w:r>
-          <w:hyperlink w:anchor="_Toc179029191" w:history="1">
+          <w:hyperlink w:anchor="_Toc182911597" w:history="1">
             <w:r>
               <w:rPr>
                 <w:rStyle w:val="Hyperlink"/>
@@ -83,7 +83,7 @@
                 <w:noProof/>
                 <w:webHidden/>
               </w:rPr>
-              <w:instrText xml:space="preserve"> PAGEREF _Toc179029191 \h </w:instrText>
+              <w:instrText xml:space="preserve"> PAGEREF _Toc182911597 \h </w:instrText>
             </w:r>
             <w:r>
               <w:rPr>
@@ -126,7 +126,7 @@
               <w:lang w:eastAsia="pt-BR"/>
             </w:rPr>
           </w:pPr>
-          <w:hyperlink w:anchor="_Toc179029192" w:history="1">
+          <w:hyperlink w:anchor="_Toc182911598" w:history="1">
             <w:r>
               <w:rPr>
                 <w:rStyle w:val="Hyperlink"/>
@@ -153,7 +153,7 @@
                 <w:noProof/>
                 <w:webHidden/>
               </w:rPr>
-              <w:instrText xml:space="preserve"> PAGEREF _Toc179029192 \h </w:instrText>
+              <w:instrText xml:space="preserve"> PAGEREF _Toc182911598 \h </w:instrText>
             </w:r>
             <w:r>
               <w:rPr>
@@ -196,7 +196,7 @@
               <w:lang w:eastAsia="pt-BR"/>
             </w:rPr>
           </w:pPr>
-          <w:hyperlink w:anchor="_Toc179029193" w:history="1">
+          <w:hyperlink w:anchor="_Toc182911599" w:history="1">
             <w:r>
               <w:rPr>
                 <w:rStyle w:val="Hyperlink"/>
@@ -223,7 +223,7 @@
                 <w:noProof/>
                 <w:webHidden/>
               </w:rPr>
-              <w:instrText xml:space="preserve"> PAGEREF _Toc179029193 \h </w:instrText>
+              <w:instrText xml:space="preserve"> PAGEREF _Toc182911599 \h </w:instrText>
             </w:r>
             <w:r>
               <w:rPr>
@@ -266,7 +266,7 @@
               <w:lang w:eastAsia="pt-BR"/>
             </w:rPr>
           </w:pPr>
-          <w:hyperlink w:anchor="_Toc179029194" w:history="1">
+          <w:hyperlink w:anchor="_Toc182911600" w:history="1">
             <w:r>
               <w:rPr>
                 <w:rStyle w:val="Hyperlink"/>
@@ -293,7 +293,7 @@
                 <w:noProof/>
                 <w:webHidden/>
               </w:rPr>
-              <w:instrText xml:space="preserve"> PAGEREF _Toc179029194 \h </w:instrText>
+              <w:instrText xml:space="preserve"> PAGEREF _Toc182911600 \h </w:instrText>
             </w:r>
             <w:r>
               <w:rPr>
@@ -336,7 +336,7 @@
               <w:lang w:eastAsia="pt-BR"/>
             </w:rPr>
           </w:pPr>
-          <w:hyperlink w:anchor="_Toc179029195" w:history="1">
+          <w:hyperlink w:anchor="_Toc182911601" w:history="1">
             <w:r>
               <w:rPr>
                 <w:rStyle w:val="Hyperlink"/>
@@ -363,7 +363,7 @@
                 <w:noProof/>
                 <w:webHidden/>
               </w:rPr>
-              <w:instrText xml:space="preserve"> PAGEREF _Toc179029195 \h </w:instrText>
+              <w:instrText xml:space="preserve"> PAGEREF _Toc182911601 \h </w:instrText>
             </w:r>
             <w:r>
               <w:rPr>
@@ -406,7 +406,7 @@
               <w:lang w:eastAsia="pt-BR"/>
             </w:rPr>
           </w:pPr>
-          <w:hyperlink w:anchor="_Toc179029196" w:history="1">
+          <w:hyperlink w:anchor="_Toc182911602" w:history="1">
             <w:r>
               <w:rPr>
                 <w:rStyle w:val="Hyperlink"/>
@@ -433,7 +433,7 @@
                 <w:noProof/>
                 <w:webHidden/>
               </w:rPr>
-              <w:instrText xml:space="preserve"> PAGEREF _Toc179029196 \h </w:instrText>
+              <w:instrText xml:space="preserve"> PAGEREF _Toc182911602 \h </w:instrText>
             </w:r>
             <w:r>
               <w:rPr>
@@ -476,7 +476,7 @@
               <w:lang w:eastAsia="pt-BR"/>
             </w:rPr>
           </w:pPr>
-          <w:hyperlink w:anchor="_Toc179029197" w:history="1">
+          <w:hyperlink w:anchor="_Toc182911603" w:history="1">
             <w:r>
               <w:rPr>
                 <w:rStyle w:val="Hyperlink"/>
@@ -503,7 +503,7 @@
                 <w:noProof/>
                 <w:webHidden/>
               </w:rPr>
-              <w:instrText xml:space="preserve"> PAGEREF _Toc179029197 \h </w:instrText>
+              <w:instrText xml:space="preserve"> PAGEREF _Toc182911603 \h </w:instrText>
             </w:r>
             <w:r>
               <w:rPr>
@@ -546,7 +546,7 @@
               <w:lang w:eastAsia="pt-BR"/>
             </w:rPr>
           </w:pPr>
-          <w:hyperlink w:anchor="_Toc179029198" w:history="1">
+          <w:hyperlink w:anchor="_Toc182911604" w:history="1">
             <w:r>
               <w:rPr>
                 <w:rStyle w:val="Hyperlink"/>
@@ -573,7 +573,7 @@
                 <w:noProof/>
                 <w:webHidden/>
               </w:rPr>
-              <w:instrText xml:space="preserve"> PAGEREF _Toc179029198 \h </w:instrText>
+              <w:instrText xml:space="preserve"> PAGEREF _Toc182911604 \h </w:instrText>
             </w:r>
             <w:r>
               <w:rPr>
@@ -616,7 +616,7 @@
               <w:lang w:eastAsia="pt-BR"/>
             </w:rPr>
           </w:pPr>
-          <w:hyperlink w:anchor="_Toc179029199" w:history="1">
+          <w:hyperlink w:anchor="_Toc182911605" w:history="1">
             <w:r>
               <w:rPr>
                 <w:rStyle w:val="Hyperlink"/>
@@ -643,7 +643,7 @@
                 <w:noProof/>
                 <w:webHidden/>
               </w:rPr>
-              <w:instrText xml:space="preserve"> PAGEREF _Toc179029199 \h </w:instrText>
+              <w:instrText xml:space="preserve"> PAGEREF _Toc182911605 \h </w:instrText>
             </w:r>
             <w:r>
               <w:rPr>
@@ -686,7 +686,7 @@
               <w:lang w:eastAsia="pt-BR"/>
             </w:rPr>
           </w:pPr>
-          <w:hyperlink w:anchor="_Toc179029200" w:history="1">
+          <w:hyperlink w:anchor="_Toc182911606" w:history="1">
             <w:r>
               <w:rPr>
                 <w:rStyle w:val="Hyperlink"/>
@@ -713,7 +713,7 @@
                 <w:noProof/>
                 <w:webHidden/>
               </w:rPr>
-              <w:instrText xml:space="preserve"> PAGEREF _Toc179029200 \h </w:instrText>
+              <w:instrText xml:space="preserve"> PAGEREF _Toc182911606 \h </w:instrText>
             </w:r>
             <w:r>
               <w:rPr>
@@ -756,7 +756,7 @@
               <w:lang w:eastAsia="pt-BR"/>
             </w:rPr>
           </w:pPr>
-          <w:hyperlink w:anchor="_Toc179029201" w:history="1">
+          <w:hyperlink w:anchor="_Toc182911607" w:history="1">
             <w:r>
               <w:rPr>
                 <w:rStyle w:val="Hyperlink"/>
@@ -783,7 +783,7 @@
                 <w:noProof/>
                 <w:webHidden/>
               </w:rPr>
-              <w:instrText xml:space="preserve"> PAGEREF _Toc179029201 \h </w:instrText>
+              <w:instrText xml:space="preserve"> PAGEREF _Toc182911607 \h </w:instrText>
             </w:r>
             <w:r>
               <w:rPr>
@@ -826,7 +826,7 @@
               <w:lang w:eastAsia="pt-BR"/>
             </w:rPr>
           </w:pPr>
-          <w:hyperlink w:anchor="_Toc179029202" w:history="1">
+          <w:hyperlink w:anchor="_Toc182911608" w:history="1">
             <w:r>
               <w:rPr>
                 <w:rStyle w:val="Hyperlink"/>
@@ -853,7 +853,7 @@
                 <w:noProof/>
                 <w:webHidden/>
               </w:rPr>
-              <w:instrText xml:space="preserve"> PAGEREF _Toc179029202 \h </w:instrText>
+              <w:instrText xml:space="preserve"> PAGEREF _Toc182911608 \h </w:instrText>
             </w:r>
             <w:r>
               <w:rPr>
@@ -896,13 +896,13 @@
               <w:lang w:eastAsia="pt-BR"/>
             </w:rPr>
           </w:pPr>
-          <w:hyperlink w:anchor="_Toc179029203" w:history="1">
+          <w:hyperlink w:anchor="_Toc182911609" w:history="1">
             <w:r>
               <w:rPr>
                 <w:rStyle w:val="Hyperlink"/>
                 <w:noProof/>
               </w:rPr>
-              <w:t>Colaboração (por fazer)</w:t>
+              <w:t>Conclusão e Próximos passos</w:t>
             </w:r>
             <w:r>
               <w:rPr>
@@ -923,7 +923,7 @@
                 <w:noProof/>
                 <w:webHidden/>
               </w:rPr>
-              <w:instrText xml:space="preserve"> PAGEREF _Toc179029203 \h </w:instrText>
+              <w:instrText xml:space="preserve"> PAGEREF _Toc182911609 \h </w:instrText>
             </w:r>
             <w:r>
               <w:rPr>
@@ -943,287 +943,7 @@
                 <w:noProof/>
                 <w:webHidden/>
               </w:rPr>
-              <w:t>8</w:t>
-            </w:r>
-            <w:r>
-              <w:rPr>
-                <w:noProof/>
-                <w:webHidden/>
-              </w:rPr>
-              <w:fldChar w:fldCharType="end"/>
-            </w:r>
-          </w:hyperlink>
-        </w:p>
-        <w:p>
-          <w:pPr>
-            <w:pStyle w:val="TOC1"/>
-            <w:tabs>
-              <w:tab w:val="right" w:leader="dot" w:pos="10456"/>
-            </w:tabs>
-            <w:rPr>
-              <w:rFonts w:eastAsiaTheme="minorEastAsia"/>
-              <w:noProof/>
-              <w:lang w:eastAsia="pt-BR"/>
-            </w:rPr>
-          </w:pPr>
-          <w:hyperlink w:anchor="_Toc179029204" w:history="1">
-            <w:r>
-              <w:rPr>
-                <w:rStyle w:val="Hyperlink"/>
-                <w:noProof/>
-              </w:rPr>
-              <w:t>Workflows (por fazer)</w:t>
-            </w:r>
-            <w:r>
-              <w:rPr>
-                <w:noProof/>
-                <w:webHidden/>
-              </w:rPr>
-              <w:tab/>
-            </w:r>
-            <w:r>
-              <w:rPr>
-                <w:noProof/>
-                <w:webHidden/>
-              </w:rPr>
-              <w:fldChar w:fldCharType="begin"/>
-            </w:r>
-            <w:r>
-              <w:rPr>
-                <w:noProof/>
-                <w:webHidden/>
-              </w:rPr>
-              <w:instrText xml:space="preserve"> PAGEREF _Toc179029204 \h </w:instrText>
-            </w:r>
-            <w:r>
-              <w:rPr>
-                <w:noProof/>
-                <w:webHidden/>
-              </w:rPr>
-            </w:r>
-            <w:r>
-              <w:rPr>
-                <w:noProof/>
-                <w:webHidden/>
-              </w:rPr>
-              <w:fldChar w:fldCharType="separate"/>
-            </w:r>
-            <w:r>
-              <w:rPr>
-                <w:noProof/>
-                <w:webHidden/>
-              </w:rPr>
-              <w:t>8</w:t>
-            </w:r>
-            <w:r>
-              <w:rPr>
-                <w:noProof/>
-                <w:webHidden/>
-              </w:rPr>
-              <w:fldChar w:fldCharType="end"/>
-            </w:r>
-          </w:hyperlink>
-        </w:p>
-        <w:p>
-          <w:pPr>
-            <w:pStyle w:val="TOC1"/>
-            <w:tabs>
-              <w:tab w:val="right" w:leader="dot" w:pos="10456"/>
-            </w:tabs>
-            <w:rPr>
-              <w:rFonts w:eastAsiaTheme="minorEastAsia"/>
-              <w:noProof/>
-              <w:lang w:eastAsia="pt-BR"/>
-            </w:rPr>
-          </w:pPr>
-          <w:hyperlink w:anchor="_Toc179029205" w:history="1">
-            <w:r>
-              <w:rPr>
-                <w:rStyle w:val="Hyperlink"/>
-                <w:noProof/>
-              </w:rPr>
-              <w:t>Acrescentando um ambiente de streaming ao projeto (por fazer)</w:t>
-            </w:r>
-            <w:r>
-              <w:rPr>
-                <w:noProof/>
-                <w:webHidden/>
-              </w:rPr>
-              <w:tab/>
-            </w:r>
-            <w:r>
-              <w:rPr>
-                <w:noProof/>
-                <w:webHidden/>
-              </w:rPr>
-              <w:fldChar w:fldCharType="begin"/>
-            </w:r>
-            <w:r>
-              <w:rPr>
-                <w:noProof/>
-                <w:webHidden/>
-              </w:rPr>
-              <w:instrText xml:space="preserve"> PAGEREF _Toc179029205 \h </w:instrText>
-            </w:r>
-            <w:r>
-              <w:rPr>
-                <w:noProof/>
-                <w:webHidden/>
-              </w:rPr>
-            </w:r>
-            <w:r>
-              <w:rPr>
-                <w:noProof/>
-                <w:webHidden/>
-              </w:rPr>
-              <w:fldChar w:fldCharType="separate"/>
-            </w:r>
-            <w:r>
-              <w:rPr>
-                <w:noProof/>
-                <w:webHidden/>
-              </w:rPr>
-              <w:t>8</w:t>
-            </w:r>
-            <w:r>
-              <w:rPr>
-                <w:noProof/>
-                <w:webHidden/>
-              </w:rPr>
-              <w:fldChar w:fldCharType="end"/>
-            </w:r>
-          </w:hyperlink>
-        </w:p>
-        <w:p>
-          <w:pPr>
-            <w:pStyle w:val="TOC1"/>
-            <w:tabs>
-              <w:tab w:val="right" w:leader="dot" w:pos="10456"/>
-            </w:tabs>
-            <w:rPr>
-              <w:rFonts w:eastAsiaTheme="minorEastAsia"/>
-              <w:noProof/>
-              <w:lang w:eastAsia="pt-BR"/>
-            </w:rPr>
-          </w:pPr>
-          <w:hyperlink w:anchor="_Toc179029206" w:history="1">
-            <w:r>
-              <w:rPr>
-                <w:rStyle w:val="Hyperlink"/>
-                <w:noProof/>
-              </w:rPr>
-              <w:t>Migrando o projeto usando cloud Azure</w:t>
-            </w:r>
-            <w:r>
-              <w:rPr>
-                <w:noProof/>
-                <w:webHidden/>
-              </w:rPr>
-              <w:tab/>
-            </w:r>
-            <w:r>
-              <w:rPr>
-                <w:noProof/>
-                <w:webHidden/>
-              </w:rPr>
-              <w:fldChar w:fldCharType="begin"/>
-            </w:r>
-            <w:r>
-              <w:rPr>
-                <w:noProof/>
-                <w:webHidden/>
-              </w:rPr>
-              <w:instrText xml:space="preserve"> PAGEREF _Toc179029206 \h </w:instrText>
-            </w:r>
-            <w:r>
-              <w:rPr>
-                <w:noProof/>
-                <w:webHidden/>
-              </w:rPr>
-            </w:r>
-            <w:r>
-              <w:rPr>
-                <w:noProof/>
-                <w:webHidden/>
-              </w:rPr>
-              <w:fldChar w:fldCharType="separate"/>
-            </w:r>
-            <w:r>
-              <w:rPr>
-                <w:noProof/>
-                <w:webHidden/>
-              </w:rPr>
-              <w:t>8</w:t>
-            </w:r>
-            <w:r>
-              <w:rPr>
-                <w:noProof/>
-                <w:webHidden/>
-              </w:rPr>
-              <w:fldChar w:fldCharType="end"/>
-            </w:r>
-          </w:hyperlink>
-        </w:p>
-        <w:p>
-          <w:pPr>
-            <w:pStyle w:val="TOC1"/>
-            <w:tabs>
-              <w:tab w:val="right" w:leader="dot" w:pos="10456"/>
-            </w:tabs>
-            <w:rPr>
-              <w:rFonts w:eastAsiaTheme="minorEastAsia"/>
-              <w:noProof/>
-              <w:lang w:eastAsia="pt-BR"/>
-            </w:rPr>
-          </w:pPr>
-          <w:hyperlink w:anchor="_Toc179029207" w:history="1">
-            <w:r>
-              <w:rPr>
-                <w:rStyle w:val="Hyperlink"/>
-                <w:noProof/>
-              </w:rPr>
-              <w:t>Conclusão e Próximos passos</w:t>
-            </w:r>
-            <w:r>
-              <w:rPr>
-                <w:noProof/>
-                <w:webHidden/>
-              </w:rPr>
-              <w:tab/>
-            </w:r>
-            <w:r>
-              <w:rPr>
-                <w:noProof/>
-                <w:webHidden/>
-              </w:rPr>
-              <w:fldChar w:fldCharType="begin"/>
-            </w:r>
-            <w:r>
-              <w:rPr>
-                <w:noProof/>
-                <w:webHidden/>
-              </w:rPr>
-              <w:instrText xml:space="preserve"> PAGEREF _Toc179029207 \h </w:instrText>
-            </w:r>
-            <w:r>
-              <w:rPr>
-                <w:noProof/>
-                <w:webHidden/>
-              </w:rPr>
-            </w:r>
-            <w:r>
-              <w:rPr>
-                <w:noProof/>
-                <w:webHidden/>
-              </w:rPr>
-              <w:fldChar w:fldCharType="separate"/>
-            </w:r>
-            <w:r>
-              <w:rPr>
-                <w:noProof/>
-                <w:webHidden/>
-              </w:rPr>
-              <w:t>8</w:t>
+              <w:t>12</w:t>
             </w:r>
             <w:r>
               <w:rPr>
@@ -1261,7 +981,7 @@
           <w:rFonts w:eastAsiaTheme="minorHAnsi"/>
         </w:rPr>
       </w:pPr>
-      <w:bookmarkStart w:id="0" w:name="_Toc179029191"/>
+      <w:bookmarkStart w:id="0" w:name="_Toc182911597"/>
       <w:r>
         <w:rPr>
           <w:rFonts w:eastAsiaTheme="minorHAnsi"/>
@@ -1380,13 +1100,8 @@
           </w:tcPr>
           <w:p>
             <w:r>
-              <w:t xml:space="preserve">Batch </w:t>
-            </w:r>
-            <w:proofErr w:type="spellStart"/>
-            <w:r>
-              <w:t>Processing</w:t>
-            </w:r>
-            <w:proofErr w:type="spellEnd"/>
+              <w:t>Batch Processing</w:t>
+            </w:r>
           </w:p>
         </w:tc>
         <w:tc>
@@ -1407,13 +1122,8 @@
           </w:tcPr>
           <w:p>
             <w:r>
-              <w:t xml:space="preserve">Bronze </w:t>
-            </w:r>
-            <w:proofErr w:type="spellStart"/>
-            <w:r>
-              <w:t>Layer</w:t>
-            </w:r>
-            <w:proofErr w:type="spellEnd"/>
+              <w:t>Bronze Layer</w:t>
+            </w:r>
           </w:p>
         </w:tc>
         <w:tc>
@@ -1434,13 +1144,8 @@
           </w:tcPr>
           <w:p>
             <w:r>
-              <w:t xml:space="preserve">Data </w:t>
-            </w:r>
-            <w:proofErr w:type="spellStart"/>
-            <w:r>
-              <w:t>Lakehouse</w:t>
-            </w:r>
-            <w:proofErr w:type="spellEnd"/>
+              <w:t>Data Lakehouse</w:t>
+            </w:r>
           </w:p>
         </w:tc>
         <w:tc>
@@ -1480,12 +1185,9 @@
             <w:tcW w:w="4247" w:type="dxa"/>
           </w:tcPr>
           <w:p>
-            <w:proofErr w:type="spellStart"/>
-            <w:r>
-              <w:lastRenderedPageBreak/>
+            <w:r>
               <w:t>Databricks</w:t>
             </w:r>
-            <w:proofErr w:type="spellEnd"/>
           </w:p>
         </w:tc>
         <w:tc>
@@ -1515,19 +1217,10 @@
             <w:tcW w:w="4247" w:type="dxa"/>
           </w:tcPr>
           <w:p>
-            <w:proofErr w:type="spellStart"/>
-            <w:r>
-              <w:t>Databricks</w:t>
-            </w:r>
-            <w:proofErr w:type="spellEnd"/>
-            <w:r>
-              <w:t xml:space="preserve"> Community </w:t>
-            </w:r>
-            <w:proofErr w:type="spellStart"/>
-            <w:r>
-              <w:t>Edition</w:t>
-            </w:r>
-            <w:proofErr w:type="spellEnd"/>
+            <w:r>
+              <w:lastRenderedPageBreak/>
+              <w:t>Databricks Community Edition</w:t>
+            </w:r>
           </w:p>
         </w:tc>
         <w:tc>
@@ -1536,15 +1229,7 @@
           </w:tcPr>
           <w:p>
             <w:r>
-              <w:t xml:space="preserve">Versão gratuita do </w:t>
-            </w:r>
-            <w:proofErr w:type="spellStart"/>
-            <w:r>
-              <w:t>Databricks</w:t>
-            </w:r>
-            <w:proofErr w:type="spellEnd"/>
-            <w:r>
-              <w:t>, ideal para testes e aprendizado com o Spark e outras ferramentas, sem custos.</w:t>
+              <w:t>Versão gratuita do Databricks, ideal para testes e aprendizado com o Spark e outras ferramentas, sem custos.</w:t>
             </w:r>
           </w:p>
         </w:tc>
@@ -1555,11 +1240,9 @@
             <w:tcW w:w="4247" w:type="dxa"/>
           </w:tcPr>
           <w:p>
-            <w:proofErr w:type="spellStart"/>
             <w:r>
               <w:t>dbfs</w:t>
             </w:r>
-            <w:proofErr w:type="spellEnd"/>
           </w:p>
         </w:tc>
         <w:tc>
@@ -1568,15 +1251,7 @@
           </w:tcPr>
           <w:p>
             <w:r>
-              <w:t xml:space="preserve">Sistema de arquivos do </w:t>
-            </w:r>
-            <w:proofErr w:type="spellStart"/>
-            <w:r>
-              <w:t>Databricks</w:t>
-            </w:r>
-            <w:proofErr w:type="spellEnd"/>
-            <w:r>
-              <w:t xml:space="preserve"> que organiza e armazena dados como se fosse um sistema de pastas no computador, mas na nuvem.</w:t>
+              <w:t>Sistema de arquivos do Databricks que organiza e armazena dados como se fosse um sistema de pastas no computador, mas na nuvem.</w:t>
             </w:r>
           </w:p>
         </w:tc>
@@ -1610,13 +1285,8 @@
           </w:tcPr>
           <w:p>
             <w:r>
-              <w:t xml:space="preserve">Gold </w:t>
-            </w:r>
-            <w:proofErr w:type="spellStart"/>
-            <w:r>
-              <w:t>Layer</w:t>
-            </w:r>
-            <w:proofErr w:type="spellEnd"/>
+              <w:t>Gold Layer</w:t>
+            </w:r>
           </w:p>
         </w:tc>
         <w:tc>
@@ -1658,19 +1328,9 @@
             <w:tcW w:w="4247" w:type="dxa"/>
           </w:tcPr>
           <w:p>
-            <w:proofErr w:type="spellStart"/>
-            <w:r>
-              <w:t>Medallion</w:t>
-            </w:r>
-            <w:proofErr w:type="spellEnd"/>
-            <w:r>
-              <w:t xml:space="preserve"> </w:t>
-            </w:r>
-            <w:proofErr w:type="spellStart"/>
-            <w:r>
-              <w:t>Architecture</w:t>
-            </w:r>
-            <w:proofErr w:type="spellEnd"/>
+            <w:r>
+              <w:t>Medallion Architecture</w:t>
+            </w:r>
           </w:p>
         </w:tc>
         <w:tc>
@@ -1679,23 +1339,7 @@
           </w:tcPr>
           <w:p>
             <w:r>
-              <w:t xml:space="preserve">Estrutura que organiza os dados em camadas (bronze, </w:t>
-            </w:r>
-            <w:proofErr w:type="spellStart"/>
-            <w:r>
-              <w:t>silver</w:t>
-            </w:r>
-            <w:proofErr w:type="spellEnd"/>
-            <w:r>
-              <w:t xml:space="preserve">, </w:t>
-            </w:r>
-            <w:proofErr w:type="spellStart"/>
-            <w:r>
-              <w:t>gold</w:t>
-            </w:r>
-            <w:proofErr w:type="spellEnd"/>
-            <w:r>
-              <w:t>), onde cada camada tem um nível de processamento e refinamento.</w:t>
+              <w:t>Estrutura que organiza os dados em camadas (bronze, silver, gold), onde cada camada tem um nível de processamento e refinamento.</w:t>
             </w:r>
           </w:p>
         </w:tc>
@@ -1707,13 +1351,8 @@
           </w:tcPr>
           <w:p>
             <w:r>
-              <w:t>/</w:t>
-            </w:r>
-            <w:proofErr w:type="spellStart"/>
-            <w:r>
-              <w:t>mnt</w:t>
-            </w:r>
-            <w:proofErr w:type="spellEnd"/>
+              <w:t>/mnt</w:t>
+            </w:r>
           </w:p>
         </w:tc>
         <w:tc>
@@ -1722,23 +1361,7 @@
           </w:tcPr>
           <w:p>
             <w:r>
-              <w:t xml:space="preserve">Diretório no </w:t>
-            </w:r>
-            <w:proofErr w:type="spellStart"/>
-            <w:r>
-              <w:t>Databricks</w:t>
-            </w:r>
-            <w:proofErr w:type="spellEnd"/>
-            <w:r>
-              <w:t xml:space="preserve"> usado para conectar e acessar dados armazenados em serviços externos, como o Azure ou AWS, dentro do </w:t>
-            </w:r>
-            <w:proofErr w:type="spellStart"/>
-            <w:r>
-              <w:t>Databricks</w:t>
-            </w:r>
-            <w:proofErr w:type="spellEnd"/>
-            <w:r>
-              <w:t>.</w:t>
+              <w:t>Diretório no Databricks usado para conectar e acessar dados armazenados em serviços externos, como o Azure ou AWS, dentro do Databricks.</w:t>
             </w:r>
           </w:p>
         </w:tc>
@@ -1749,11 +1372,9 @@
             <w:tcW w:w="4247" w:type="dxa"/>
           </w:tcPr>
           <w:p>
-            <w:proofErr w:type="spellStart"/>
             <w:r>
               <w:t>PySpark</w:t>
             </w:r>
-            <w:proofErr w:type="spellEnd"/>
           </w:p>
         </w:tc>
         <w:tc>
@@ -1774,13 +1395,8 @@
           </w:tcPr>
           <w:p>
             <w:r>
-              <w:t xml:space="preserve">Silver </w:t>
-            </w:r>
-            <w:proofErr w:type="spellStart"/>
-            <w:r>
-              <w:t>Layer</w:t>
-            </w:r>
-            <w:proofErr w:type="spellEnd"/>
+              <w:t>Silver Layer</w:t>
+            </w:r>
           </w:p>
         </w:tc>
         <w:tc>
@@ -1801,13 +1417,8 @@
           </w:tcPr>
           <w:p>
             <w:r>
-              <w:t xml:space="preserve">Streaming </w:t>
-            </w:r>
-            <w:proofErr w:type="spellStart"/>
-            <w:r>
-              <w:t>Processing</w:t>
-            </w:r>
-            <w:proofErr w:type="spellEnd"/>
+              <w:t>Streaming Processing</w:t>
+            </w:r>
           </w:p>
         </w:tc>
         <w:tc>
@@ -1828,13 +1439,8 @@
           </w:tcPr>
           <w:p>
             <w:r>
-              <w:t xml:space="preserve">Unity </w:t>
-            </w:r>
-            <w:proofErr w:type="spellStart"/>
-            <w:r>
-              <w:t>Catalog</w:t>
-            </w:r>
-            <w:proofErr w:type="spellEnd"/>
+              <w:t>Unity Catalog</w:t>
+            </w:r>
           </w:p>
         </w:tc>
         <w:tc>
@@ -1843,15 +1449,7 @@
           </w:tcPr>
           <w:p>
             <w:r>
-              <w:t xml:space="preserve">Ferramenta do </w:t>
-            </w:r>
-            <w:proofErr w:type="spellStart"/>
-            <w:r>
-              <w:t>Databricks</w:t>
-            </w:r>
-            <w:proofErr w:type="spellEnd"/>
-            <w:r>
-              <w:t xml:space="preserve"> que ajuda a organizar, controlar e dar permissão para o acesso aos dados de maneira centralizada, facilitando a governança dos dados.</w:t>
+              <w:t>Ferramenta do Databricks que ajuda a organizar, controlar e dar permissão para o acesso aos dados de maneira centralizada, facilitando a governança dos dados.</w:t>
             </w:r>
           </w:p>
         </w:tc>
@@ -1862,7 +1460,7 @@
       <w:pPr>
         <w:pStyle w:val="Heading1"/>
       </w:pPr>
-      <w:bookmarkStart w:id="1" w:name="_Toc179029192"/>
+      <w:bookmarkStart w:id="1" w:name="_Toc182911598"/>
       <w:r>
         <w:t>Overview do Projeto</w:t>
       </w:r>
@@ -1871,66 +1469,51 @@
     <w:p/>
     <w:p>
       <w:r>
-        <w:t xml:space="preserve">No projeto anterior, foi automatizada a criação de uma DRE utilizando Python e arquivos CSV. Com o aumento no volume de dados e a necessidade de consumir informações diretamente de um banco de dados, o pipeline foi migrado para o </w:t>
-      </w:r>
-      <w:proofErr w:type="spellStart"/>
-      <w:r>
-        <w:rPr>
-          <w:b/>
-          <w:bCs/>
-        </w:rPr>
-        <w:t>Databricks</w:t>
-      </w:r>
-      <w:proofErr w:type="spellEnd"/>
-      <w:r>
-        <w:rPr>
-          <w:b/>
-          <w:bCs/>
-        </w:rPr>
-        <w:t xml:space="preserve"> Community </w:t>
-      </w:r>
-      <w:proofErr w:type="spellStart"/>
-      <w:r>
-        <w:rPr>
-          <w:b/>
-          <w:bCs/>
-        </w:rPr>
-        <w:t>Edition</w:t>
-      </w:r>
-      <w:proofErr w:type="spellEnd"/>
-      <w:r>
-        <w:t>, garantindo escalabilidade, automação e integração com bases de dados.</w:t>
-      </w:r>
-    </w:p>
-    <w:p>
-      <w:r>
+        <w:t xml:space="preserve">No projeto anterior, foi automatizada a criação de uma DRE utilizando Python e arquivos CSV. Com o aumento no volume de dados o pipeline foi migrado para o </w:t>
+      </w:r>
+      <w:r>
+        <w:rPr>
+          <w:b/>
+          <w:bCs/>
+        </w:rPr>
+        <w:t>Databricks Community Edition</w:t>
+      </w:r>
+      <w:r>
+        <w:t xml:space="preserve">, garantindo escalabilidade, automação e integração com bases de dados. Um dos principais desafios do projeto foi traduzir os tratamentos realizados anteriormente em Python puro para </w:t>
+      </w:r>
+      <w:r>
+        <w:rPr>
+          <w:b/>
+          <w:bCs/>
+        </w:rPr>
+        <w:t xml:space="preserve">PySpark </w:t>
+      </w:r>
+      <w:r>
+        <w:t xml:space="preserve">(linguagem na qual não tenho muita familiaridade), embora similar ao Python em alguns aspectos. Por outro lado, podia ter optado por realizar os tratamentos em </w:t>
+      </w:r>
+      <w:r>
+        <w:rPr>
+          <w:b/>
+          <w:bCs/>
+        </w:rPr>
+        <w:t>SQL</w:t>
+      </w:r>
+      <w:r>
+        <w:t xml:space="preserve"> com o qual tenho mais afinifade, no entanto preferi utilizar o pyspark também para ganhar familiariade com a linguagem.</w:t>
+      </w:r>
+    </w:p>
+    <w:p>
+      <w:r>
+        <w:t>Mas vamos por partes: mais à frente, explicarei o que é o Databricks, suas camadas, o porquê dele ser utilizado e quais problemas ele se propõe a resolver.</w:t>
+      </w:r>
+    </w:p>
+    <w:p>
+      <w:r>
+        <w:rPr>
+          <w:b/>
+          <w:bCs/>
+        </w:rPr>
         <w:lastRenderedPageBreak/>
-        <w:t xml:space="preserve">Mas vamos por partes, abaixo explicaremos o que é o </w:t>
-      </w:r>
-      <w:proofErr w:type="spellStart"/>
-      <w:r>
-        <w:t>Databricks</w:t>
-      </w:r>
-      <w:proofErr w:type="spellEnd"/>
-      <w:r>
-        <w:t xml:space="preserve"> e porque o </w:t>
-      </w:r>
-      <w:proofErr w:type="spellStart"/>
-      <w:r>
-        <w:t>Databricks</w:t>
-      </w:r>
-      <w:proofErr w:type="spellEnd"/>
-      <w:r>
-        <w:t xml:space="preserve"> é utilizado e qual problemas ele se propõe resolver.</w:t>
-      </w:r>
-    </w:p>
-    <w:p/>
-    <w:p>
-      <w:r>
-        <w:rPr>
-          <w:b/>
-          <w:bCs/>
-        </w:rPr>
         <w:t>Como funciona</w:t>
       </w:r>
     </w:p>
@@ -1938,7 +1521,7 @@
       <w:pPr>
         <w:numPr>
           <w:ilvl w:val="0"/>
-          <w:numId w:val="26"/>
+          <w:numId w:val="27"/>
         </w:numPr>
       </w:pPr>
       <w:r>
@@ -1956,7 +1539,7 @@
       <w:pPr>
         <w:numPr>
           <w:ilvl w:val="0"/>
-          <w:numId w:val="26"/>
+          <w:numId w:val="27"/>
         </w:numPr>
       </w:pPr>
       <w:r>
@@ -1974,7 +1557,7 @@
       <w:pPr>
         <w:numPr>
           <w:ilvl w:val="0"/>
-          <w:numId w:val="26"/>
+          <w:numId w:val="27"/>
         </w:numPr>
       </w:pPr>
       <w:r>
@@ -1992,7 +1575,7 @@
       <w:pPr>
         <w:numPr>
           <w:ilvl w:val="0"/>
-          <w:numId w:val="26"/>
+          <w:numId w:val="27"/>
         </w:numPr>
       </w:pPr>
       <w:r>
@@ -2010,7 +1593,7 @@
       <w:pPr>
         <w:numPr>
           <w:ilvl w:val="0"/>
-          <w:numId w:val="26"/>
+          <w:numId w:val="27"/>
         </w:numPr>
       </w:pPr>
       <w:r>
@@ -2021,15 +1604,7 @@
         <w:t>Consumo no Power BI</w:t>
       </w:r>
       <w:r>
-        <w:t xml:space="preserve">: O Power BI se conecta ao </w:t>
-      </w:r>
-      <w:proofErr w:type="spellStart"/>
-      <w:r>
-        <w:t>Databricks</w:t>
-      </w:r>
-      <w:proofErr w:type="spellEnd"/>
-      <w:r>
-        <w:t xml:space="preserve"> via ODBC/JDBC, permitindo o consumo direto das tabelas criadas.</w:t>
+        <w:t>: O Power BI se conecta ao Databricks via ODBC/JDBC, permitindo o consumo direto das tabelas criadas.</w:t>
       </w:r>
     </w:p>
     <w:p/>
@@ -2038,17 +1613,9 @@
       <w:pPr>
         <w:pStyle w:val="Heading1"/>
       </w:pPr>
-      <w:bookmarkStart w:id="2" w:name="_Toc179029193"/>
-      <w:r>
-        <w:t xml:space="preserve">O que é </w:t>
-      </w:r>
-      <w:proofErr w:type="spellStart"/>
-      <w:r>
-        <w:t>databricks</w:t>
-      </w:r>
-      <w:proofErr w:type="spellEnd"/>
-      <w:r>
-        <w:t>?</w:t>
+      <w:bookmarkStart w:id="2" w:name="_Toc182911599"/>
+      <w:r>
+        <w:t>O que é databricks?</w:t>
       </w:r>
       <w:bookmarkEnd w:id="2"/>
     </w:p>
@@ -2057,7 +1624,6 @@
       <w:r>
         <w:t xml:space="preserve">O </w:t>
       </w:r>
-      <w:proofErr w:type="spellStart"/>
       <w:r>
         <w:rPr>
           <w:b/>
@@ -2065,7 +1631,6 @@
         </w:rPr>
         <w:t>Databricks</w:t>
       </w:r>
-      <w:proofErr w:type="spellEnd"/>
       <w:r>
         <w:t xml:space="preserve"> é uma plataforma baseada em nuvem que facilita o processamento e a análise de grandes quantidades de dados de maneira rápida e eficiente. Ele combina a tecnologia do </w:t>
       </w:r>
@@ -2082,15 +1647,7 @@
     </w:p>
     <w:p>
       <w:r>
-        <w:t xml:space="preserve">Com o </w:t>
-      </w:r>
-      <w:proofErr w:type="spellStart"/>
-      <w:r>
-        <w:t>Databricks</w:t>
-      </w:r>
-      <w:proofErr w:type="spellEnd"/>
-      <w:r>
-        <w:t xml:space="preserve">, é possível organizar os dados em diferentes "camadas", desde os dados brutos até os dados já processados e prontos para serem usados em relatórios e dashboards. Ele é amplamente utilizado para </w:t>
+        <w:t xml:space="preserve">Com o Databricks, é possível organizar os dados em diferentes "camadas", desde os dados brutos até os dados já processados e prontos para serem usados em relatórios e dashboards. Ele é amplamente utilizado para </w:t>
       </w:r>
       <w:r>
         <w:rPr>
@@ -2125,15 +1682,7 @@
     </w:p>
     <w:p>
       <w:r>
-        <w:t xml:space="preserve">Aqui estão algumas das principais vantagens de usar o </w:t>
-      </w:r>
-      <w:proofErr w:type="spellStart"/>
-      <w:r>
-        <w:t>Databricks</w:t>
-      </w:r>
-      <w:proofErr w:type="spellEnd"/>
-      <w:r>
-        <w:t>:</w:t>
+        <w:t>Aqui estão algumas das principais vantagens de usar o Databricks:</w:t>
       </w:r>
     </w:p>
     <w:p>
@@ -2212,7 +1761,7 @@
       <w:pPr>
         <w:pStyle w:val="Heading1"/>
       </w:pPr>
-      <w:bookmarkStart w:id="3" w:name="_Toc179029194"/>
+      <w:bookmarkStart w:id="3" w:name="_Toc182911600"/>
       <w:r>
         <w:t>Arquitetura</w:t>
       </w:r>
@@ -2267,56 +1816,7 @@
           <w:b/>
           <w:bCs/>
         </w:rPr>
-        <w:lastRenderedPageBreak/>
-        <w:t xml:space="preserve">A arquitetura do projeto de migração da DRE para o </w:t>
-      </w:r>
-      <w:proofErr w:type="spellStart"/>
-      <w:r>
-        <w:rPr>
-          <w:b/>
-          <w:bCs/>
-        </w:rPr>
-        <w:t>Databricks</w:t>
-      </w:r>
-      <w:proofErr w:type="spellEnd"/>
-      <w:r>
-        <w:rPr>
-          <w:b/>
-          <w:bCs/>
-        </w:rPr>
-        <w:t xml:space="preserve"> segue o conceito de arquitetura </w:t>
-      </w:r>
-      <w:proofErr w:type="spellStart"/>
-      <w:r>
-        <w:rPr>
-          <w:b/>
-          <w:bCs/>
-        </w:rPr>
-        <w:t>multi-hop</w:t>
-      </w:r>
-      <w:proofErr w:type="spellEnd"/>
-      <w:r>
-        <w:rPr>
-          <w:b/>
-          <w:bCs/>
-        </w:rPr>
-        <w:t xml:space="preserve"> com o uso do Delta Lake, dividida em camadas de processamento de dados: Landing Zone, Bronze, </w:t>
-      </w:r>
-      <w:proofErr w:type="gramStart"/>
-      <w:r>
-        <w:rPr>
-          <w:b/>
-          <w:bCs/>
-        </w:rPr>
-        <w:t>Silver, e Gold</w:t>
-      </w:r>
-      <w:proofErr w:type="gramEnd"/>
-      <w:r>
-        <w:rPr>
-          <w:b/>
-          <w:bCs/>
-        </w:rPr>
-        <w:t>. Cada camada tem uma função específica no processamento e transformação dos dados, garantindo que o fluxo seja eficiente e os dados estejam sempre disponíveis em sua melhor forma para análise.</w:t>
+        <w:t>A arquitetura do projeto de migração da DRE para o Databricks segue o conceito de arquitetura multi-hop com o uso do Delta Lake, dividida em camadas de processamento de dados: Landing Zone, Bronze, Silver, e Gold. Cada camada tem uma função específica no processamento e transformação dos dados, garantindo que o fluxo seja eficiente e os dados estejam sempre disponíveis em sua melhor forma para análise.</w:t>
       </w:r>
     </w:p>
     <w:p>
@@ -2335,6 +1835,7 @@
           <w:b/>
           <w:bCs/>
         </w:rPr>
+        <w:lastRenderedPageBreak/>
         <w:t>Landing Zone:</w:t>
       </w:r>
     </w:p>
@@ -2483,7 +1984,7 @@
       <w:pPr>
         <w:pStyle w:val="Heading1"/>
       </w:pPr>
-      <w:bookmarkStart w:id="4" w:name="_Toc179029195"/>
+      <w:bookmarkStart w:id="4" w:name="_Toc182911601"/>
       <w:r>
         <w:t>Streaming ou Batch?</w:t>
       </w:r>
@@ -2626,7 +2127,6 @@
           <w:b/>
           <w:bCs/>
         </w:rPr>
-        <w:lastRenderedPageBreak/>
         <w:t>Possibilidade futura: Embora o batch seja o método escolhido inicialmente, existe a possibilidade de expandir o projeto para streaming no futuro. Caso a empresa passe a receber dados financeiros diretamente de um banco de dados em tempo real, o streaming permitiria processar e analisar esses dados à medida que chegam, facilitando decisões instantâneas.</w:t>
       </w:r>
     </w:p>
@@ -2646,6 +2146,7 @@
           <w:b/>
           <w:bCs/>
         </w:rPr>
+        <w:lastRenderedPageBreak/>
         <w:t>Vantagens: O streaming é ideal para situações em que é necessária uma resposta imediata, como em casos de monitoramento contínuo ou fluxos de transações financeiras em tempo real.</w:t>
       </w:r>
     </w:p>
@@ -2661,7 +2162,7 @@
       <w:pPr>
         <w:pStyle w:val="Heading1"/>
       </w:pPr>
-      <w:bookmarkStart w:id="5" w:name="_Toc179029196"/>
+      <w:bookmarkStart w:id="5" w:name="_Toc182911602"/>
       <w:r>
         <w:t>Consumo de Dados</w:t>
       </w:r>
@@ -2680,86 +2181,22 @@
           <w:b/>
           <w:bCs/>
         </w:rPr>
-        <w:t xml:space="preserve">No projeto, mantemos o Power BI como a ferramenta principal para a visualização e análise dos dados. A única mudança significativa foi a fonte dos dados. Antes, os dados eram extraídos de um banco de dados local, mas agora a fonte dos dados é o </w:t>
-      </w:r>
-      <w:proofErr w:type="spellStart"/>
-      <w:r>
-        <w:rPr>
-          <w:b/>
-          <w:bCs/>
-        </w:rPr>
-        <w:t>Databricks</w:t>
-      </w:r>
-      <w:proofErr w:type="spellEnd"/>
-      <w:r>
-        <w:rPr>
-          <w:b/>
-          <w:bCs/>
-        </w:rPr>
-        <w:t>.</w:t>
-      </w:r>
-    </w:p>
-    <w:p>
-      <w:pPr>
-        <w:rPr>
-          <w:b/>
-          <w:bCs/>
-        </w:rPr>
-      </w:pPr>
-      <w:r>
-        <w:rPr>
-          <w:b/>
-          <w:bCs/>
-        </w:rPr>
-        <w:t xml:space="preserve">Os dados, após serem processados e refinados nas camadas bronze, </w:t>
-      </w:r>
-      <w:proofErr w:type="spellStart"/>
-      <w:r>
-        <w:rPr>
-          <w:b/>
-          <w:bCs/>
-        </w:rPr>
-        <w:t>silver</w:t>
-      </w:r>
-      <w:proofErr w:type="spellEnd"/>
-      <w:r>
-        <w:rPr>
-          <w:b/>
-          <w:bCs/>
-        </w:rPr>
-        <w:t xml:space="preserve"> e </w:t>
-      </w:r>
-      <w:proofErr w:type="spellStart"/>
-      <w:r>
-        <w:rPr>
-          <w:b/>
-          <w:bCs/>
-        </w:rPr>
-        <w:t>gold</w:t>
-      </w:r>
-      <w:proofErr w:type="spellEnd"/>
-      <w:r>
-        <w:rPr>
-          <w:b/>
-          <w:bCs/>
-        </w:rPr>
-        <w:t xml:space="preserve">, são conectados ao Power BI diretamente do </w:t>
-      </w:r>
-      <w:proofErr w:type="spellStart"/>
-      <w:r>
-        <w:rPr>
-          <w:b/>
-          <w:bCs/>
-        </w:rPr>
-        <w:t>Databricks</w:t>
-      </w:r>
-      <w:proofErr w:type="spellEnd"/>
-      <w:r>
-        <w:rPr>
-          <w:b/>
-          <w:bCs/>
-        </w:rPr>
-        <w:t>. Isso garante que as informações utilizadas nos relatórios e dashboards estejam sempre atualizadas, sem depender de bancos de dados locais, melhorando a performance e facilitando a escalabilidade.</w:t>
+        <w:t>No projeto, mantemos o Power BI como a ferramenta principal para a visualização e análise dos dados. A única mudança significativa foi a fonte dos dados. Antes, os dados eram extraídos de um banco de dados local, mas agora a fonte dos dados é o Databricks.</w:t>
+      </w:r>
+    </w:p>
+    <w:p>
+      <w:pPr>
+        <w:rPr>
+          <w:b/>
+          <w:bCs/>
+        </w:rPr>
+      </w:pPr>
+      <w:r>
+        <w:rPr>
+          <w:b/>
+          <w:bCs/>
+        </w:rPr>
+        <w:t>Os dados, após serem processados e refinados nas camadas bronze, silver e gold, são conectados ao Power BI diretamente do Databricks. Isso garante que as informações utilizadas nos relatórios e dashboards estejam sempre atualizadas, sem depender de bancos de dados locais, melhorando a performance e facilitando a escalabilidade.</w:t>
       </w:r>
     </w:p>
     <w:p>
@@ -2774,7 +2211,7 @@
       <w:pPr>
         <w:pStyle w:val="Heading1"/>
       </w:pPr>
-      <w:bookmarkStart w:id="6" w:name="_Toc179029197"/>
+      <w:bookmarkStart w:id="6" w:name="_Toc182911603"/>
       <w:r>
         <w:t>Etapas</w:t>
       </w:r>
@@ -2837,7 +2274,6 @@
       <w:r>
         <w:t xml:space="preserve">, </w:t>
       </w:r>
-      <w:proofErr w:type="spellStart"/>
       <w:r>
         <w:rPr>
           <w:b/>
@@ -2845,11 +2281,9 @@
         </w:rPr>
         <w:t>silver</w:t>
       </w:r>
-      <w:proofErr w:type="spellEnd"/>
       <w:r>
         <w:t xml:space="preserve"> e </w:t>
       </w:r>
-      <w:proofErr w:type="spellStart"/>
       <w:r>
         <w:rPr>
           <w:b/>
@@ -2857,17 +2291,8 @@
         </w:rPr>
         <w:t>gold</w:t>
       </w:r>
-      <w:proofErr w:type="spellEnd"/>
-      <w:r>
-        <w:t xml:space="preserve"> do </w:t>
-      </w:r>
-      <w:proofErr w:type="spellStart"/>
-      <w:r>
-        <w:t>Databricks</w:t>
-      </w:r>
-      <w:proofErr w:type="spellEnd"/>
-      <w:r>
-        <w:t xml:space="preserve">. Primeiro, foi criada a </w:t>
+      <w:r>
+        <w:t xml:space="preserve"> do Databricks. Primeiro, foi criada a </w:t>
       </w:r>
       <w:r>
         <w:rPr>
@@ -2904,17 +2329,8 @@
           <w:b/>
           <w:bCs/>
         </w:rPr>
-        <w:t xml:space="preserve">camada </w:t>
-      </w:r>
-      <w:proofErr w:type="spellStart"/>
-      <w:r>
-        <w:rPr>
-          <w:b/>
-          <w:bCs/>
-        </w:rPr>
-        <w:t>silver</w:t>
-      </w:r>
-      <w:proofErr w:type="spellEnd"/>
+        <w:t>camada silver</w:t>
+      </w:r>
       <w:r>
         <w:t xml:space="preserve"> (dados organizados). Por fim, os dados foram otimizados e agregados na </w:t>
       </w:r>
@@ -2923,17 +2339,8 @@
           <w:b/>
           <w:bCs/>
         </w:rPr>
-        <w:t xml:space="preserve">camada </w:t>
-      </w:r>
-      <w:proofErr w:type="spellStart"/>
-      <w:r>
-        <w:rPr>
-          <w:b/>
-          <w:bCs/>
-        </w:rPr>
-        <w:t>gold</w:t>
-      </w:r>
-      <w:proofErr w:type="spellEnd"/>
+        <w:t>camada gold</w:t>
+      </w:r>
       <w:r>
         <w:t xml:space="preserve"> para uso em relatórios e análises. O processo foi modularizado em diferentes notebooks, facilitando o gerenciamento e a execução de cada etapa separadamente.</w:t>
       </w:r>
@@ -2950,7 +2357,7 @@
       <w:pPr>
         <w:pStyle w:val="Heading2"/>
       </w:pPr>
-      <w:bookmarkStart w:id="7" w:name="_Toc179029198"/>
+      <w:bookmarkStart w:id="7" w:name="_Toc182911604"/>
       <w:r>
         <w:t>Etapa 1: Criando as camadas</w:t>
       </w:r>
@@ -2976,71 +2383,7 @@
           <w:b/>
           <w:bCs/>
         </w:rPr>
-        <w:t xml:space="preserve">Nesta etapa </w:t>
-      </w:r>
-      <w:proofErr w:type="spellStart"/>
-      <w:r>
-        <w:rPr>
-          <w:b/>
-          <w:bCs/>
-        </w:rPr>
-        <w:t>foram</w:t>
-      </w:r>
-      <w:proofErr w:type="spellEnd"/>
-      <w:r>
-        <w:rPr>
-          <w:b/>
-          <w:bCs/>
-        </w:rPr>
-        <w:t xml:space="preserve"> </w:t>
-      </w:r>
-      <w:proofErr w:type="gramStart"/>
-      <w:r>
-        <w:rPr>
-          <w:b/>
-          <w:bCs/>
-        </w:rPr>
-        <w:t>criada</w:t>
-      </w:r>
-      <w:proofErr w:type="gramEnd"/>
-      <w:r>
-        <w:rPr>
-          <w:b/>
-          <w:bCs/>
-        </w:rPr>
-        <w:t xml:space="preserve"> as camadas de landing zone, bronze, </w:t>
-      </w:r>
-      <w:proofErr w:type="spellStart"/>
-      <w:r>
-        <w:rPr>
-          <w:b/>
-          <w:bCs/>
-        </w:rPr>
-        <w:t>silver</w:t>
-      </w:r>
-      <w:proofErr w:type="spellEnd"/>
-      <w:r>
-        <w:rPr>
-          <w:b/>
-          <w:bCs/>
-        </w:rPr>
-        <w:t xml:space="preserve"> e </w:t>
-      </w:r>
-      <w:proofErr w:type="spellStart"/>
-      <w:r>
-        <w:rPr>
-          <w:b/>
-          <w:bCs/>
-        </w:rPr>
-        <w:t>gold</w:t>
-      </w:r>
-      <w:proofErr w:type="spellEnd"/>
-      <w:r>
-        <w:rPr>
-          <w:b/>
-          <w:bCs/>
-        </w:rPr>
-        <w:t>.</w:t>
+        <w:t>Nesta etapa foram criada as camadas de landing zone, bronze, silver e gold.</w:t>
       </w:r>
     </w:p>
     <w:p>
@@ -3135,69 +2478,13 @@
                                 <w:lang w:val="en-US"/>
                               </w:rPr>
                             </w:pPr>
-                            <w:proofErr w:type="spellStart"/>
                             <w:r>
                               <w:rPr>
                                 <w:rFonts w:ascii="Consolas" w:hAnsi="Consolas"/>
                                 <w:color w:val="FFFFFF" w:themeColor="background1"/>
                                 <w:lang w:val="en-US"/>
                               </w:rPr>
-                              <w:t>dbutils.</w:t>
-                            </w:r>
-                            <w:proofErr w:type="gramStart"/>
-                            <w:r>
-                              <w:rPr>
-                                <w:rFonts w:ascii="Consolas" w:hAnsi="Consolas"/>
-                                <w:color w:val="FFFFFF" w:themeColor="background1"/>
-                                <w:lang w:val="en-US"/>
-                              </w:rPr>
-                              <w:t>fs.mkdirs</w:t>
-                            </w:r>
-                            <w:proofErr w:type="spellEnd"/>
-                            <w:proofErr w:type="gramEnd"/>
-                            <w:r>
-                              <w:rPr>
-                                <w:rFonts w:ascii="Consolas" w:hAnsi="Consolas"/>
-                                <w:color w:val="FFFFFF" w:themeColor="background1"/>
-                                <w:lang w:val="en-US"/>
-                              </w:rPr>
-                              <w:t>( '</w:t>
-                            </w:r>
-                            <w:proofErr w:type="spellStart"/>
-                            <w:r>
-                              <w:rPr>
-                                <w:rFonts w:ascii="Consolas" w:hAnsi="Consolas"/>
-                                <w:color w:val="FFFFFF" w:themeColor="background1"/>
-                                <w:lang w:val="en-US"/>
-                              </w:rPr>
-                              <w:t>FileStore</w:t>
-                            </w:r>
-                            <w:proofErr w:type="spellEnd"/>
-                            <w:r>
-                              <w:rPr>
-                                <w:rFonts w:ascii="Consolas" w:hAnsi="Consolas"/>
-                                <w:color w:val="FFFFFF" w:themeColor="background1"/>
-                                <w:lang w:val="en-US"/>
-                              </w:rPr>
-                              <w:t>/</w:t>
-                            </w:r>
-                            <w:proofErr w:type="spellStart"/>
-                            <w:r>
-                              <w:rPr>
-                                <w:rFonts w:ascii="Consolas" w:hAnsi="Consolas"/>
-                                <w:color w:val="FFFFFF" w:themeColor="background1"/>
-                                <w:lang w:val="en-US"/>
-                              </w:rPr>
-                              <w:t>landing_zone</w:t>
-                            </w:r>
-                            <w:proofErr w:type="spellEnd"/>
-                            <w:r>
-                              <w:rPr>
-                                <w:rFonts w:ascii="Consolas" w:hAnsi="Consolas"/>
-                                <w:color w:val="FFFFFF" w:themeColor="background1"/>
-                                <w:lang w:val="en-US"/>
-                              </w:rPr>
-                              <w:t>' )</w:t>
+                              <w:t>dbutils.fs.mkdirs( 'FileStore/landing_zone' )</w:t>
                             </w:r>
                           </w:p>
                         </w:txbxContent>
@@ -3254,69 +2541,13 @@
                           <w:lang w:val="en-US"/>
                         </w:rPr>
                       </w:pPr>
-                      <w:proofErr w:type="spellStart"/>
                       <w:r>
                         <w:rPr>
                           <w:rFonts w:ascii="Consolas" w:hAnsi="Consolas"/>
                           <w:color w:val="FFFFFF" w:themeColor="background1"/>
                           <w:lang w:val="en-US"/>
                         </w:rPr>
-                        <w:t>dbutils.</w:t>
-                      </w:r>
-                      <w:proofErr w:type="gramStart"/>
-                      <w:r>
-                        <w:rPr>
-                          <w:rFonts w:ascii="Consolas" w:hAnsi="Consolas"/>
-                          <w:color w:val="FFFFFF" w:themeColor="background1"/>
-                          <w:lang w:val="en-US"/>
-                        </w:rPr>
-                        <w:t>fs.mkdirs</w:t>
-                      </w:r>
-                      <w:proofErr w:type="spellEnd"/>
-                      <w:proofErr w:type="gramEnd"/>
-                      <w:r>
-                        <w:rPr>
-                          <w:rFonts w:ascii="Consolas" w:hAnsi="Consolas"/>
-                          <w:color w:val="FFFFFF" w:themeColor="background1"/>
-                          <w:lang w:val="en-US"/>
-                        </w:rPr>
-                        <w:t>( '</w:t>
-                      </w:r>
-                      <w:proofErr w:type="spellStart"/>
-                      <w:r>
-                        <w:rPr>
-                          <w:rFonts w:ascii="Consolas" w:hAnsi="Consolas"/>
-                          <w:color w:val="FFFFFF" w:themeColor="background1"/>
-                          <w:lang w:val="en-US"/>
-                        </w:rPr>
-                        <w:t>FileStore</w:t>
-                      </w:r>
-                      <w:proofErr w:type="spellEnd"/>
-                      <w:r>
-                        <w:rPr>
-                          <w:rFonts w:ascii="Consolas" w:hAnsi="Consolas"/>
-                          <w:color w:val="FFFFFF" w:themeColor="background1"/>
-                          <w:lang w:val="en-US"/>
-                        </w:rPr>
-                        <w:t>/</w:t>
-                      </w:r>
-                      <w:proofErr w:type="spellStart"/>
-                      <w:r>
-                        <w:rPr>
-                          <w:rFonts w:ascii="Consolas" w:hAnsi="Consolas"/>
-                          <w:color w:val="FFFFFF" w:themeColor="background1"/>
-                          <w:lang w:val="en-US"/>
-                        </w:rPr>
-                        <w:t>landing_zone</w:t>
-                      </w:r>
-                      <w:proofErr w:type="spellEnd"/>
-                      <w:r>
-                        <w:rPr>
-                          <w:rFonts w:ascii="Consolas" w:hAnsi="Consolas"/>
-                          <w:color w:val="FFFFFF" w:themeColor="background1"/>
-                          <w:lang w:val="en-US"/>
-                        </w:rPr>
-                        <w:t>' )</w:t>
+                        <w:t>dbutils.fs.mkdirs( 'FileStore/landing_zone' )</w:t>
                       </w:r>
                     </w:p>
                   </w:txbxContent>
@@ -3418,18 +2649,8 @@
                                 <w:color w:val="FFFFFF" w:themeColor="background1"/>
                                 <w:lang w:val="en-US"/>
                               </w:rPr>
-                              <w:t>%</w:t>
+                              <w:t>%sql</w:t>
                             </w:r>
-                            <w:proofErr w:type="spellStart"/>
-                            <w:r>
-                              <w:rPr>
-                                <w:rFonts w:ascii="Consolas" w:hAnsi="Consolas"/>
-                                <w:color w:val="FFFFFF" w:themeColor="background1"/>
-                                <w:lang w:val="en-US"/>
-                              </w:rPr>
-                              <w:t>sql</w:t>
-                            </w:r>
-                            <w:proofErr w:type="spellEnd"/>
                           </w:p>
                           <w:p>
                             <w:pPr>
@@ -3454,28 +2675,8 @@
                                 <w:color w:val="FFFFFF" w:themeColor="background1"/>
                                 <w:lang w:val="en-US"/>
                               </w:rPr>
-                              <w:t xml:space="preserve">CREATE DATABASE IF NOT EXISTS </w:t>
+                              <w:t>CREATE DATABASE IF NOT EXISTS spark_catalog.bronze</w:t>
                             </w:r>
-                            <w:proofErr w:type="spellStart"/>
-                            <w:r>
-                              <w:rPr>
-                                <w:rFonts w:ascii="Consolas" w:hAnsi="Consolas"/>
-                                <w:color w:val="FFFFFF" w:themeColor="background1"/>
-                                <w:lang w:val="en-US"/>
-                              </w:rPr>
-                              <w:t>spark_</w:t>
-                            </w:r>
-                            <w:proofErr w:type="gramStart"/>
-                            <w:r>
-                              <w:rPr>
-                                <w:rFonts w:ascii="Consolas" w:hAnsi="Consolas"/>
-                                <w:color w:val="FFFFFF" w:themeColor="background1"/>
-                                <w:lang w:val="en-US"/>
-                              </w:rPr>
-                              <w:t>catalog.bronze</w:t>
-                            </w:r>
-                            <w:proofErr w:type="spellEnd"/>
-                            <w:proofErr w:type="gramEnd"/>
                           </w:p>
                           <w:p>
                             <w:pPr>
@@ -3491,43 +2692,7 @@
                                 <w:color w:val="FFFFFF" w:themeColor="background1"/>
                                 <w:lang w:val="en-US"/>
                               </w:rPr>
-                              <w:t>LOCATION '</w:t>
-                            </w:r>
-                            <w:proofErr w:type="spellStart"/>
-                            <w:r>
-                              <w:rPr>
-                                <w:rFonts w:ascii="Consolas" w:hAnsi="Consolas"/>
-                                <w:color w:val="FFFFFF" w:themeColor="background1"/>
-                                <w:lang w:val="en-US"/>
-                              </w:rPr>
-                              <w:t>dbfs</w:t>
-                            </w:r>
-                            <w:proofErr w:type="spellEnd"/>
-                            <w:r>
-                              <w:rPr>
-                                <w:rFonts w:ascii="Consolas" w:hAnsi="Consolas"/>
-                                <w:color w:val="FFFFFF" w:themeColor="background1"/>
-                                <w:lang w:val="en-US"/>
-                              </w:rPr>
-                              <w:t>/</w:t>
-                            </w:r>
-                            <w:proofErr w:type="spellStart"/>
-                            <w:r>
-                              <w:rPr>
-                                <w:rFonts w:ascii="Consolas" w:hAnsi="Consolas"/>
-                                <w:color w:val="FFFFFF" w:themeColor="background1"/>
-                                <w:lang w:val="en-US"/>
-                              </w:rPr>
-                              <w:t>FileStore</w:t>
-                            </w:r>
-                            <w:proofErr w:type="spellEnd"/>
-                            <w:r>
-                              <w:rPr>
-                                <w:rFonts w:ascii="Consolas" w:hAnsi="Consolas"/>
-                                <w:color w:val="FFFFFF" w:themeColor="background1"/>
-                                <w:lang w:val="en-US"/>
-                              </w:rPr>
-                              <w:t>/bronze/';</w:t>
+                              <w:t>LOCATION 'dbfs/FileStore/bronze/';</w:t>
                             </w:r>
                           </w:p>
                           <w:p>
@@ -3578,18 +2743,8 @@
                           <w:color w:val="FFFFFF" w:themeColor="background1"/>
                           <w:lang w:val="en-US"/>
                         </w:rPr>
-                        <w:t>%</w:t>
+                        <w:t>%sql</w:t>
                       </w:r>
-                      <w:proofErr w:type="spellStart"/>
-                      <w:r>
-                        <w:rPr>
-                          <w:rFonts w:ascii="Consolas" w:hAnsi="Consolas"/>
-                          <w:color w:val="FFFFFF" w:themeColor="background1"/>
-                          <w:lang w:val="en-US"/>
-                        </w:rPr>
-                        <w:t>sql</w:t>
-                      </w:r>
-                      <w:proofErr w:type="spellEnd"/>
                     </w:p>
                     <w:p>
                       <w:pPr>
@@ -3614,28 +2769,8 @@
                           <w:color w:val="FFFFFF" w:themeColor="background1"/>
                           <w:lang w:val="en-US"/>
                         </w:rPr>
-                        <w:t xml:space="preserve">CREATE DATABASE IF NOT EXISTS </w:t>
+                        <w:t>CREATE DATABASE IF NOT EXISTS spark_catalog.bronze</w:t>
                       </w:r>
-                      <w:proofErr w:type="spellStart"/>
-                      <w:r>
-                        <w:rPr>
-                          <w:rFonts w:ascii="Consolas" w:hAnsi="Consolas"/>
-                          <w:color w:val="FFFFFF" w:themeColor="background1"/>
-                          <w:lang w:val="en-US"/>
-                        </w:rPr>
-                        <w:t>spark_</w:t>
-                      </w:r>
-                      <w:proofErr w:type="gramStart"/>
-                      <w:r>
-                        <w:rPr>
-                          <w:rFonts w:ascii="Consolas" w:hAnsi="Consolas"/>
-                          <w:color w:val="FFFFFF" w:themeColor="background1"/>
-                          <w:lang w:val="en-US"/>
-                        </w:rPr>
-                        <w:t>catalog.bronze</w:t>
-                      </w:r>
-                      <w:proofErr w:type="spellEnd"/>
-                      <w:proofErr w:type="gramEnd"/>
                     </w:p>
                     <w:p>
                       <w:pPr>
@@ -3651,43 +2786,7 @@
                           <w:color w:val="FFFFFF" w:themeColor="background1"/>
                           <w:lang w:val="en-US"/>
                         </w:rPr>
-                        <w:t>LOCATION '</w:t>
-                      </w:r>
-                      <w:proofErr w:type="spellStart"/>
-                      <w:r>
-                        <w:rPr>
-                          <w:rFonts w:ascii="Consolas" w:hAnsi="Consolas"/>
-                          <w:color w:val="FFFFFF" w:themeColor="background1"/>
-                          <w:lang w:val="en-US"/>
-                        </w:rPr>
-                        <w:t>dbfs</w:t>
-                      </w:r>
-                      <w:proofErr w:type="spellEnd"/>
-                      <w:r>
-                        <w:rPr>
-                          <w:rFonts w:ascii="Consolas" w:hAnsi="Consolas"/>
-                          <w:color w:val="FFFFFF" w:themeColor="background1"/>
-                          <w:lang w:val="en-US"/>
-                        </w:rPr>
-                        <w:t>/</w:t>
-                      </w:r>
-                      <w:proofErr w:type="spellStart"/>
-                      <w:r>
-                        <w:rPr>
-                          <w:rFonts w:ascii="Consolas" w:hAnsi="Consolas"/>
-                          <w:color w:val="FFFFFF" w:themeColor="background1"/>
-                          <w:lang w:val="en-US"/>
-                        </w:rPr>
-                        <w:t>FileStore</w:t>
-                      </w:r>
-                      <w:proofErr w:type="spellEnd"/>
-                      <w:r>
-                        <w:rPr>
-                          <w:rFonts w:ascii="Consolas" w:hAnsi="Consolas"/>
-                          <w:color w:val="FFFFFF" w:themeColor="background1"/>
-                          <w:lang w:val="en-US"/>
-                        </w:rPr>
-                        <w:t>/bronze/';</w:t>
+                        <w:t>LOCATION 'dbfs/FileStore/bronze/';</w:t>
                       </w:r>
                     </w:p>
                     <w:p>
@@ -3768,18 +2867,8 @@
                                 <w:color w:val="FFFFFF" w:themeColor="background1"/>
                                 <w:lang w:val="en-US"/>
                               </w:rPr>
-                              <w:t>%</w:t>
+                              <w:t>%sql</w:t>
                             </w:r>
-                            <w:proofErr w:type="spellStart"/>
-                            <w:r>
-                              <w:rPr>
-                                <w:rFonts w:ascii="Consolas" w:hAnsi="Consolas"/>
-                                <w:color w:val="FFFFFF" w:themeColor="background1"/>
-                                <w:lang w:val="en-US"/>
-                              </w:rPr>
-                              <w:t>sql</w:t>
-                            </w:r>
-                            <w:proofErr w:type="spellEnd"/>
                           </w:p>
                           <w:p>
                             <w:pPr>
@@ -3804,28 +2893,8 @@
                                 <w:color w:val="FFFFFF" w:themeColor="background1"/>
                                 <w:lang w:val="en-US"/>
                               </w:rPr>
-                              <w:t xml:space="preserve">CREATE DATABASE IF NOT EXISTS </w:t>
+                              <w:t>CREATE DATABASE IF NOT EXISTS spark_catalog.silver</w:t>
                             </w:r>
-                            <w:proofErr w:type="spellStart"/>
-                            <w:r>
-                              <w:rPr>
-                                <w:rFonts w:ascii="Consolas" w:hAnsi="Consolas"/>
-                                <w:color w:val="FFFFFF" w:themeColor="background1"/>
-                                <w:lang w:val="en-US"/>
-                              </w:rPr>
-                              <w:t>spark_</w:t>
-                            </w:r>
-                            <w:proofErr w:type="gramStart"/>
-                            <w:r>
-                              <w:rPr>
-                                <w:rFonts w:ascii="Consolas" w:hAnsi="Consolas"/>
-                                <w:color w:val="FFFFFF" w:themeColor="background1"/>
-                                <w:lang w:val="en-US"/>
-                              </w:rPr>
-                              <w:t>catalog.silver</w:t>
-                            </w:r>
-                            <w:proofErr w:type="spellEnd"/>
-                            <w:proofErr w:type="gramEnd"/>
                           </w:p>
                           <w:p>
                             <w:pPr>
@@ -3841,43 +2910,7 @@
                                 <w:color w:val="FFFFFF" w:themeColor="background1"/>
                                 <w:lang w:val="en-US"/>
                               </w:rPr>
-                              <w:t>LOCATION '</w:t>
-                            </w:r>
-                            <w:proofErr w:type="spellStart"/>
-                            <w:r>
-                              <w:rPr>
-                                <w:rFonts w:ascii="Consolas" w:hAnsi="Consolas"/>
-                                <w:color w:val="FFFFFF" w:themeColor="background1"/>
-                                <w:lang w:val="en-US"/>
-                              </w:rPr>
-                              <w:t>dbfs</w:t>
-                            </w:r>
-                            <w:proofErr w:type="spellEnd"/>
-                            <w:r>
-                              <w:rPr>
-                                <w:rFonts w:ascii="Consolas" w:hAnsi="Consolas"/>
-                                <w:color w:val="FFFFFF" w:themeColor="background1"/>
-                                <w:lang w:val="en-US"/>
-                              </w:rPr>
-                              <w:t>/</w:t>
-                            </w:r>
-                            <w:proofErr w:type="spellStart"/>
-                            <w:r>
-                              <w:rPr>
-                                <w:rFonts w:ascii="Consolas" w:hAnsi="Consolas"/>
-                                <w:color w:val="FFFFFF" w:themeColor="background1"/>
-                                <w:lang w:val="en-US"/>
-                              </w:rPr>
-                              <w:t>FileStore</w:t>
-                            </w:r>
-                            <w:proofErr w:type="spellEnd"/>
-                            <w:r>
-                              <w:rPr>
-                                <w:rFonts w:ascii="Consolas" w:hAnsi="Consolas"/>
-                                <w:color w:val="FFFFFF" w:themeColor="background1"/>
-                                <w:lang w:val="en-US"/>
-                              </w:rPr>
-                              <w:t>/silver/';</w:t>
+                              <w:t>LOCATION 'dbfs/FileStore/silver/';</w:t>
                             </w:r>
                           </w:p>
                           <w:p>
@@ -3928,18 +2961,8 @@
                           <w:color w:val="FFFFFF" w:themeColor="background1"/>
                           <w:lang w:val="en-US"/>
                         </w:rPr>
-                        <w:t>%</w:t>
+                        <w:t>%sql</w:t>
                       </w:r>
-                      <w:proofErr w:type="spellStart"/>
-                      <w:r>
-                        <w:rPr>
-                          <w:rFonts w:ascii="Consolas" w:hAnsi="Consolas"/>
-                          <w:color w:val="FFFFFF" w:themeColor="background1"/>
-                          <w:lang w:val="en-US"/>
-                        </w:rPr>
-                        <w:t>sql</w:t>
-                      </w:r>
-                      <w:proofErr w:type="spellEnd"/>
                     </w:p>
                     <w:p>
                       <w:pPr>
@@ -3964,28 +2987,8 @@
                           <w:color w:val="FFFFFF" w:themeColor="background1"/>
                           <w:lang w:val="en-US"/>
                         </w:rPr>
-                        <w:t xml:space="preserve">CREATE DATABASE IF NOT EXISTS </w:t>
+                        <w:t>CREATE DATABASE IF NOT EXISTS spark_catalog.silver</w:t>
                       </w:r>
-                      <w:proofErr w:type="spellStart"/>
-                      <w:r>
-                        <w:rPr>
-                          <w:rFonts w:ascii="Consolas" w:hAnsi="Consolas"/>
-                          <w:color w:val="FFFFFF" w:themeColor="background1"/>
-                          <w:lang w:val="en-US"/>
-                        </w:rPr>
-                        <w:t>spark_</w:t>
-                      </w:r>
-                      <w:proofErr w:type="gramStart"/>
-                      <w:r>
-                        <w:rPr>
-                          <w:rFonts w:ascii="Consolas" w:hAnsi="Consolas"/>
-                          <w:color w:val="FFFFFF" w:themeColor="background1"/>
-                          <w:lang w:val="en-US"/>
-                        </w:rPr>
-                        <w:t>catalog.silver</w:t>
-                      </w:r>
-                      <w:proofErr w:type="spellEnd"/>
-                      <w:proofErr w:type="gramEnd"/>
                     </w:p>
                     <w:p>
                       <w:pPr>
@@ -4001,43 +3004,7 @@
                           <w:color w:val="FFFFFF" w:themeColor="background1"/>
                           <w:lang w:val="en-US"/>
                         </w:rPr>
-                        <w:t>LOCATION '</w:t>
-                      </w:r>
-                      <w:proofErr w:type="spellStart"/>
-                      <w:r>
-                        <w:rPr>
-                          <w:rFonts w:ascii="Consolas" w:hAnsi="Consolas"/>
-                          <w:color w:val="FFFFFF" w:themeColor="background1"/>
-                          <w:lang w:val="en-US"/>
-                        </w:rPr>
-                        <w:t>dbfs</w:t>
-                      </w:r>
-                      <w:proofErr w:type="spellEnd"/>
-                      <w:r>
-                        <w:rPr>
-                          <w:rFonts w:ascii="Consolas" w:hAnsi="Consolas"/>
-                          <w:color w:val="FFFFFF" w:themeColor="background1"/>
-                          <w:lang w:val="en-US"/>
-                        </w:rPr>
-                        <w:t>/</w:t>
-                      </w:r>
-                      <w:proofErr w:type="spellStart"/>
-                      <w:r>
-                        <w:rPr>
-                          <w:rFonts w:ascii="Consolas" w:hAnsi="Consolas"/>
-                          <w:color w:val="FFFFFF" w:themeColor="background1"/>
-                          <w:lang w:val="en-US"/>
-                        </w:rPr>
-                        <w:t>FileStore</w:t>
-                      </w:r>
-                      <w:proofErr w:type="spellEnd"/>
-                      <w:r>
-                        <w:rPr>
-                          <w:rFonts w:ascii="Consolas" w:hAnsi="Consolas"/>
-                          <w:color w:val="FFFFFF" w:themeColor="background1"/>
-                          <w:lang w:val="en-US"/>
-                        </w:rPr>
-                        <w:t>/silver/';</w:t>
+                        <w:t>LOCATION 'dbfs/FileStore/silver/';</w:t>
                       </w:r>
                     </w:p>
                     <w:p>
@@ -4073,23 +3040,7 @@
           <w:b/>
           <w:bCs/>
         </w:rPr>
-        <w:t xml:space="preserve">Criando camada </w:t>
-      </w:r>
-      <w:proofErr w:type="spellStart"/>
-      <w:r>
-        <w:rPr>
-          <w:b/>
-          <w:bCs/>
-        </w:rPr>
-        <w:t>silver</w:t>
-      </w:r>
-      <w:proofErr w:type="spellEnd"/>
-      <w:r>
-        <w:rPr>
-          <w:b/>
-          <w:bCs/>
-        </w:rPr>
-        <w:t>:</w:t>
+        <w:t>Criando camada silver:</w:t>
       </w:r>
     </w:p>
     <w:p/>
@@ -4113,23 +3064,7 @@
           <w:b/>
           <w:bCs/>
         </w:rPr>
-        <w:t xml:space="preserve">Criando camada </w:t>
-      </w:r>
-      <w:proofErr w:type="spellStart"/>
-      <w:r>
-        <w:rPr>
-          <w:b/>
-          <w:bCs/>
-        </w:rPr>
-        <w:t>gold</w:t>
-      </w:r>
-      <w:proofErr w:type="spellEnd"/>
-      <w:r>
-        <w:rPr>
-          <w:b/>
-          <w:bCs/>
-        </w:rPr>
-        <w:t>:</w:t>
+        <w:t>Criando camada gold:</w:t>
       </w:r>
     </w:p>
     <w:p>
@@ -4198,18 +3133,8 @@
                                 <w:color w:val="FFFFFF" w:themeColor="background1"/>
                                 <w:lang w:val="en-US"/>
                               </w:rPr>
-                              <w:t>%</w:t>
+                              <w:t>%sql</w:t>
                             </w:r>
-                            <w:proofErr w:type="spellStart"/>
-                            <w:r>
-                              <w:rPr>
-                                <w:rFonts w:ascii="Consolas" w:hAnsi="Consolas"/>
-                                <w:color w:val="FFFFFF" w:themeColor="background1"/>
-                                <w:lang w:val="en-US"/>
-                              </w:rPr>
-                              <w:t>sql</w:t>
-                            </w:r>
-                            <w:proofErr w:type="spellEnd"/>
                           </w:p>
                           <w:p>
                             <w:pPr>
@@ -4234,28 +3159,8 @@
                                 <w:color w:val="FFFFFF" w:themeColor="background1"/>
                                 <w:lang w:val="en-US"/>
                               </w:rPr>
-                              <w:t xml:space="preserve">CREATE DATABASE IF NOT EXISTS </w:t>
+                              <w:t>CREATE DATABASE IF NOT EXISTS spark_catalog.gold</w:t>
                             </w:r>
-                            <w:proofErr w:type="spellStart"/>
-                            <w:r>
-                              <w:rPr>
-                                <w:rFonts w:ascii="Consolas" w:hAnsi="Consolas"/>
-                                <w:color w:val="FFFFFF" w:themeColor="background1"/>
-                                <w:lang w:val="en-US"/>
-                              </w:rPr>
-                              <w:t>spark_</w:t>
-                            </w:r>
-                            <w:proofErr w:type="gramStart"/>
-                            <w:r>
-                              <w:rPr>
-                                <w:rFonts w:ascii="Consolas" w:hAnsi="Consolas"/>
-                                <w:color w:val="FFFFFF" w:themeColor="background1"/>
-                                <w:lang w:val="en-US"/>
-                              </w:rPr>
-                              <w:t>catalog.gold</w:t>
-                            </w:r>
-                            <w:proofErr w:type="spellEnd"/>
-                            <w:proofErr w:type="gramEnd"/>
                           </w:p>
                           <w:p>
                             <w:pPr>
@@ -4271,43 +3176,7 @@
                                 <w:color w:val="FFFFFF" w:themeColor="background1"/>
                                 <w:lang w:val="en-US"/>
                               </w:rPr>
-                              <w:t>LOCATION '</w:t>
-                            </w:r>
-                            <w:proofErr w:type="spellStart"/>
-                            <w:r>
-                              <w:rPr>
-                                <w:rFonts w:ascii="Consolas" w:hAnsi="Consolas"/>
-                                <w:color w:val="FFFFFF" w:themeColor="background1"/>
-                                <w:lang w:val="en-US"/>
-                              </w:rPr>
-                              <w:t>dbfs</w:t>
-                            </w:r>
-                            <w:proofErr w:type="spellEnd"/>
-                            <w:r>
-                              <w:rPr>
-                                <w:rFonts w:ascii="Consolas" w:hAnsi="Consolas"/>
-                                <w:color w:val="FFFFFF" w:themeColor="background1"/>
-                                <w:lang w:val="en-US"/>
-                              </w:rPr>
-                              <w:t>/</w:t>
-                            </w:r>
-                            <w:proofErr w:type="spellStart"/>
-                            <w:r>
-                              <w:rPr>
-                                <w:rFonts w:ascii="Consolas" w:hAnsi="Consolas"/>
-                                <w:color w:val="FFFFFF" w:themeColor="background1"/>
-                                <w:lang w:val="en-US"/>
-                              </w:rPr>
-                              <w:t>FileStore</w:t>
-                            </w:r>
-                            <w:proofErr w:type="spellEnd"/>
-                            <w:r>
-                              <w:rPr>
-                                <w:rFonts w:ascii="Consolas" w:hAnsi="Consolas"/>
-                                <w:color w:val="FFFFFF" w:themeColor="background1"/>
-                                <w:lang w:val="en-US"/>
-                              </w:rPr>
-                              <w:t>/gold/';</w:t>
+                              <w:t>LOCATION 'dbfs/FileStore/gold/';</w:t>
                             </w:r>
                           </w:p>
                           <w:p>
@@ -4358,18 +3227,8 @@
                           <w:color w:val="FFFFFF" w:themeColor="background1"/>
                           <w:lang w:val="en-US"/>
                         </w:rPr>
-                        <w:t>%</w:t>
+                        <w:t>%sql</w:t>
                       </w:r>
-                      <w:proofErr w:type="spellStart"/>
-                      <w:r>
-                        <w:rPr>
-                          <w:rFonts w:ascii="Consolas" w:hAnsi="Consolas"/>
-                          <w:color w:val="FFFFFF" w:themeColor="background1"/>
-                          <w:lang w:val="en-US"/>
-                        </w:rPr>
-                        <w:t>sql</w:t>
-                      </w:r>
-                      <w:proofErr w:type="spellEnd"/>
                     </w:p>
                     <w:p>
                       <w:pPr>
@@ -4394,28 +3253,8 @@
                           <w:color w:val="FFFFFF" w:themeColor="background1"/>
                           <w:lang w:val="en-US"/>
                         </w:rPr>
-                        <w:t xml:space="preserve">CREATE DATABASE IF NOT EXISTS </w:t>
+                        <w:t>CREATE DATABASE IF NOT EXISTS spark_catalog.gold</w:t>
                       </w:r>
-                      <w:proofErr w:type="spellStart"/>
-                      <w:r>
-                        <w:rPr>
-                          <w:rFonts w:ascii="Consolas" w:hAnsi="Consolas"/>
-                          <w:color w:val="FFFFFF" w:themeColor="background1"/>
-                          <w:lang w:val="en-US"/>
-                        </w:rPr>
-                        <w:t>spark_</w:t>
-                      </w:r>
-                      <w:proofErr w:type="gramStart"/>
-                      <w:r>
-                        <w:rPr>
-                          <w:rFonts w:ascii="Consolas" w:hAnsi="Consolas"/>
-                          <w:color w:val="FFFFFF" w:themeColor="background1"/>
-                          <w:lang w:val="en-US"/>
-                        </w:rPr>
-                        <w:t>catalog.gold</w:t>
-                      </w:r>
-                      <w:proofErr w:type="spellEnd"/>
-                      <w:proofErr w:type="gramEnd"/>
                     </w:p>
                     <w:p>
                       <w:pPr>
@@ -4431,43 +3270,7 @@
                           <w:color w:val="FFFFFF" w:themeColor="background1"/>
                           <w:lang w:val="en-US"/>
                         </w:rPr>
-                        <w:t>LOCATION '</w:t>
-                      </w:r>
-                      <w:proofErr w:type="spellStart"/>
-                      <w:r>
-                        <w:rPr>
-                          <w:rFonts w:ascii="Consolas" w:hAnsi="Consolas"/>
-                          <w:color w:val="FFFFFF" w:themeColor="background1"/>
-                          <w:lang w:val="en-US"/>
-                        </w:rPr>
-                        <w:t>dbfs</w:t>
-                      </w:r>
-                      <w:proofErr w:type="spellEnd"/>
-                      <w:r>
-                        <w:rPr>
-                          <w:rFonts w:ascii="Consolas" w:hAnsi="Consolas"/>
-                          <w:color w:val="FFFFFF" w:themeColor="background1"/>
-                          <w:lang w:val="en-US"/>
-                        </w:rPr>
-                        <w:t>/</w:t>
-                      </w:r>
-                      <w:proofErr w:type="spellStart"/>
-                      <w:r>
-                        <w:rPr>
-                          <w:rFonts w:ascii="Consolas" w:hAnsi="Consolas"/>
-                          <w:color w:val="FFFFFF" w:themeColor="background1"/>
-                          <w:lang w:val="en-US"/>
-                        </w:rPr>
-                        <w:t>FileStore</w:t>
-                      </w:r>
-                      <w:proofErr w:type="spellEnd"/>
-                      <w:r>
-                        <w:rPr>
-                          <w:rFonts w:ascii="Consolas" w:hAnsi="Consolas"/>
-                          <w:color w:val="FFFFFF" w:themeColor="background1"/>
-                          <w:lang w:val="en-US"/>
-                        </w:rPr>
-                        <w:t>/gold/';</w:t>
+                        <w:t>LOCATION 'dbfs/FileStore/gold/';</w:t>
                       </w:r>
                     </w:p>
                     <w:p>
@@ -4509,7 +3312,7 @@
       <w:pPr>
         <w:pStyle w:val="Heading2"/>
       </w:pPr>
-      <w:bookmarkStart w:id="8" w:name="_Toc179029199"/>
+      <w:bookmarkStart w:id="8" w:name="_Toc182911605"/>
       <w:r>
         <w:t xml:space="preserve">Etapa 2: </w:t>
       </w:r>
@@ -4520,18 +3323,8 @@
     </w:p>
     <w:p/>
     <w:p>
-      <w:proofErr w:type="spellStart"/>
-      <w:proofErr w:type="gramStart"/>
-      <w:r>
-        <w:t>Neste</w:t>
-      </w:r>
-      <w:proofErr w:type="spellEnd"/>
-      <w:r>
-        <w:t xml:space="preserve"> etapa</w:t>
-      </w:r>
-      <w:proofErr w:type="gramEnd"/>
-      <w:r>
-        <w:t xml:space="preserve"> levo os dados brutos da landing zone para a camada bronze:</w:t>
+      <w:r>
+        <w:t>Neste etapa levo os dados brutos da landing zone para a camada bronze:</w:t>
       </w:r>
     </w:p>
     <w:p>
@@ -4627,31 +3420,7 @@
                                 <w:szCs w:val="18"/>
                                 <w:lang w:val="en-US"/>
                               </w:rPr>
-                              <w:t xml:space="preserve">    if </w:t>
-                            </w:r>
-                            <w:proofErr w:type="spellStart"/>
-                            <w:proofErr w:type="gramStart"/>
-                            <w:r>
-                              <w:rPr>
-                                <w:rFonts w:ascii="Consolas" w:hAnsi="Consolas"/>
-                                <w:color w:val="FFFFFF" w:themeColor="background1"/>
-                                <w:sz w:val="18"/>
-                                <w:szCs w:val="18"/>
-                                <w:lang w:val="en-US"/>
-                              </w:rPr>
-                              <w:t>file.name.endswith</w:t>
-                            </w:r>
-                            <w:proofErr w:type="spellEnd"/>
-                            <w:proofErr w:type="gramEnd"/>
-                            <w:r>
-                              <w:rPr>
-                                <w:rFonts w:ascii="Consolas" w:hAnsi="Consolas"/>
-                                <w:color w:val="FFFFFF" w:themeColor="background1"/>
-                                <w:sz w:val="18"/>
-                                <w:szCs w:val="18"/>
-                                <w:lang w:val="en-US"/>
-                              </w:rPr>
-                              <w:t>(".csv"):</w:t>
+                              <w:t>    if file.name.endswith(".csv"):</w:t>
                             </w:r>
                           </w:p>
                           <w:p>
@@ -4672,29 +3441,7 @@
                                 <w:szCs w:val="18"/>
                                 <w:lang w:val="en-US"/>
                               </w:rPr>
-                              <w:t xml:space="preserve">        # </w:t>
-                            </w:r>
-                            <w:proofErr w:type="gramStart"/>
-                            <w:r>
-                              <w:rPr>
-                                <w:rFonts w:ascii="Consolas" w:hAnsi="Consolas"/>
-                                <w:color w:val="FFFFFF" w:themeColor="background1"/>
-                                <w:sz w:val="18"/>
-                                <w:szCs w:val="18"/>
-                                <w:lang w:val="en-US"/>
-                              </w:rPr>
-                              <w:t>read</w:t>
-                            </w:r>
-                            <w:proofErr w:type="gramEnd"/>
-                            <w:r>
-                              <w:rPr>
-                                <w:rFonts w:ascii="Consolas" w:hAnsi="Consolas"/>
-                                <w:color w:val="FFFFFF" w:themeColor="background1"/>
-                                <w:sz w:val="18"/>
-                                <w:szCs w:val="18"/>
-                                <w:lang w:val="en-US"/>
-                              </w:rPr>
-                              <w:t xml:space="preserve"> file</w:t>
+                              <w:t>        # read file</w:t>
                             </w:r>
                           </w:p>
                           <w:p>
@@ -4715,85 +3462,7 @@
                                 <w:szCs w:val="18"/>
                                 <w:lang w:val="en-US"/>
                               </w:rPr>
-                              <w:t xml:space="preserve">        </w:t>
-                            </w:r>
-                            <w:proofErr w:type="spellStart"/>
-                            <w:r>
-                              <w:rPr>
-                                <w:rFonts w:ascii="Consolas" w:hAnsi="Consolas"/>
-                                <w:color w:val="FFFFFF" w:themeColor="background1"/>
-                                <w:sz w:val="18"/>
-                                <w:szCs w:val="18"/>
-                                <w:lang w:val="en-US"/>
-                              </w:rPr>
-                              <w:t>df</w:t>
-                            </w:r>
-                            <w:proofErr w:type="spellEnd"/>
-                            <w:r>
-                              <w:rPr>
-                                <w:rFonts w:ascii="Consolas" w:hAnsi="Consolas"/>
-                                <w:color w:val="FFFFFF" w:themeColor="background1"/>
-                                <w:sz w:val="18"/>
-                                <w:szCs w:val="18"/>
-                                <w:lang w:val="en-US"/>
-                              </w:rPr>
-                              <w:t xml:space="preserve"> = </w:t>
-                            </w:r>
-                            <w:proofErr w:type="spellStart"/>
-                            <w:proofErr w:type="gramStart"/>
-                            <w:r>
-                              <w:rPr>
-                                <w:rFonts w:ascii="Consolas" w:hAnsi="Consolas"/>
-                                <w:color w:val="FFFFFF" w:themeColor="background1"/>
-                                <w:sz w:val="18"/>
-                                <w:szCs w:val="18"/>
-                                <w:lang w:val="en-US"/>
-                              </w:rPr>
-                              <w:t>spark.read</w:t>
-                            </w:r>
-                            <w:proofErr w:type="gramEnd"/>
-                            <w:r>
-                              <w:rPr>
-                                <w:rFonts w:ascii="Consolas" w:hAnsi="Consolas"/>
-                                <w:color w:val="FFFFFF" w:themeColor="background1"/>
-                                <w:sz w:val="18"/>
-                                <w:szCs w:val="18"/>
-                                <w:lang w:val="en-US"/>
-                              </w:rPr>
-                              <w:t>.format</w:t>
-                            </w:r>
-                            <w:proofErr w:type="spellEnd"/>
-                            <w:r>
-                              <w:rPr>
-                                <w:rFonts w:ascii="Consolas" w:hAnsi="Consolas"/>
-                                <w:color w:val="FFFFFF" w:themeColor="background1"/>
-                                <w:sz w:val="18"/>
-                                <w:szCs w:val="18"/>
-                                <w:lang w:val="en-US"/>
-                              </w:rPr>
-                              <w:t>('csv').option("header", "true").load(</w:t>
-                            </w:r>
-                            <w:proofErr w:type="spellStart"/>
-                            <w:r>
-                              <w:rPr>
-                                <w:rFonts w:ascii="Consolas" w:hAnsi="Consolas"/>
-                                <w:color w:val="FFFFFF" w:themeColor="background1"/>
-                                <w:sz w:val="18"/>
-                                <w:szCs w:val="18"/>
-                                <w:lang w:val="en-US"/>
-                              </w:rPr>
-                              <w:t>file.path</w:t>
-                            </w:r>
-                            <w:proofErr w:type="spellEnd"/>
-                            <w:r>
-                              <w:rPr>
-                                <w:rFonts w:ascii="Consolas" w:hAnsi="Consolas"/>
-                                <w:color w:val="FFFFFF" w:themeColor="background1"/>
-                                <w:sz w:val="18"/>
-                                <w:szCs w:val="18"/>
-                                <w:lang w:val="en-US"/>
-                              </w:rPr>
-                              <w:t>)</w:t>
+                              <w:t>        df = spark.read.format('csv').option("header", "true").load(file.path)</w:t>
                             </w:r>
                           </w:p>
                           <w:p>
@@ -4846,53 +3515,7 @@
                                 <w:szCs w:val="18"/>
                                 <w:lang w:val="en-US"/>
                               </w:rPr>
-                              <w:t xml:space="preserve">        </w:t>
-                            </w:r>
-                            <w:proofErr w:type="spellStart"/>
-                            <w:r>
-                              <w:rPr>
-                                <w:rFonts w:ascii="Consolas" w:hAnsi="Consolas"/>
-                                <w:color w:val="FFFFFF" w:themeColor="background1"/>
-                                <w:sz w:val="18"/>
-                                <w:szCs w:val="18"/>
-                                <w:lang w:val="en-US"/>
-                              </w:rPr>
-                              <w:t>table_name</w:t>
-                            </w:r>
-                            <w:proofErr w:type="spellEnd"/>
-                            <w:r>
-                              <w:rPr>
-                                <w:rFonts w:ascii="Consolas" w:hAnsi="Consolas"/>
-                                <w:color w:val="FFFFFF" w:themeColor="background1"/>
-                                <w:sz w:val="18"/>
-                                <w:szCs w:val="18"/>
-                                <w:lang w:val="en-US"/>
-                              </w:rPr>
-                              <w:t xml:space="preserve"> = </w:t>
-                            </w:r>
-                            <w:proofErr w:type="spellStart"/>
-                            <w:proofErr w:type="gramStart"/>
-                            <w:r>
-                              <w:rPr>
-                                <w:rFonts w:ascii="Consolas" w:hAnsi="Consolas"/>
-                                <w:color w:val="FFFFFF" w:themeColor="background1"/>
-                                <w:sz w:val="18"/>
-                                <w:szCs w:val="18"/>
-                                <w:lang w:val="en-US"/>
-                              </w:rPr>
-                              <w:t>file.name.split</w:t>
-                            </w:r>
-                            <w:proofErr w:type="spellEnd"/>
-                            <w:proofErr w:type="gramEnd"/>
-                            <w:r>
-                              <w:rPr>
-                                <w:rFonts w:ascii="Consolas" w:hAnsi="Consolas"/>
-                                <w:color w:val="FFFFFF" w:themeColor="background1"/>
-                                <w:sz w:val="18"/>
-                                <w:szCs w:val="18"/>
-                                <w:lang w:val="en-US"/>
-                              </w:rPr>
-                              <w:t>('.')[0]</w:t>
+                              <w:t>        table_name = file.name.split('.')[0]</w:t>
                             </w:r>
                           </w:p>
                           <w:p>
@@ -4945,73 +3568,7 @@
                                 <w:szCs w:val="18"/>
                                 <w:lang w:val="en-US"/>
                               </w:rPr>
-                              <w:t xml:space="preserve">        </w:t>
-                            </w:r>
-                            <w:proofErr w:type="spellStart"/>
-                            <w:r>
-                              <w:rPr>
-                                <w:rFonts w:ascii="Consolas" w:hAnsi="Consolas"/>
-                                <w:color w:val="FFFFFF" w:themeColor="background1"/>
-                                <w:sz w:val="18"/>
-                                <w:szCs w:val="18"/>
-                                <w:lang w:val="en-US"/>
-                              </w:rPr>
-                              <w:t>bronze_path</w:t>
-                            </w:r>
-                            <w:proofErr w:type="spellEnd"/>
-                            <w:r>
-                              <w:rPr>
-                                <w:rFonts w:ascii="Consolas" w:hAnsi="Consolas"/>
-                                <w:color w:val="FFFFFF" w:themeColor="background1"/>
-                                <w:sz w:val="18"/>
-                                <w:szCs w:val="18"/>
-                                <w:lang w:val="en-US"/>
-                              </w:rPr>
-                              <w:t xml:space="preserve"> = </w:t>
-                            </w:r>
-                            <w:proofErr w:type="spellStart"/>
-                            <w:r>
-                              <w:rPr>
-                                <w:rFonts w:ascii="Consolas" w:hAnsi="Consolas"/>
-                                <w:color w:val="FFFFFF" w:themeColor="background1"/>
-                                <w:sz w:val="18"/>
-                                <w:szCs w:val="18"/>
-                                <w:lang w:val="en-US"/>
-                              </w:rPr>
-                              <w:t>f"dbfs</w:t>
-                            </w:r>
-                            <w:proofErr w:type="spellEnd"/>
-                            <w:r>
-                              <w:rPr>
-                                <w:rFonts w:ascii="Consolas" w:hAnsi="Consolas"/>
-                                <w:color w:val="FFFFFF" w:themeColor="background1"/>
-                                <w:sz w:val="18"/>
-                                <w:szCs w:val="18"/>
-                                <w:lang w:val="en-US"/>
-                              </w:rPr>
-                              <w:t>:/user/hive/warehouse/bronze/{</w:t>
-                            </w:r>
-                            <w:proofErr w:type="spellStart"/>
-                            <w:r>
-                              <w:rPr>
-                                <w:rFonts w:ascii="Consolas" w:hAnsi="Consolas"/>
-                                <w:color w:val="FFFFFF" w:themeColor="background1"/>
-                                <w:sz w:val="18"/>
-                                <w:szCs w:val="18"/>
-                                <w:lang w:val="en-US"/>
-                              </w:rPr>
-                              <w:t>table_name</w:t>
-                            </w:r>
-                            <w:proofErr w:type="spellEnd"/>
-                            <w:r>
-                              <w:rPr>
-                                <w:rFonts w:ascii="Consolas" w:hAnsi="Consolas"/>
-                                <w:color w:val="FFFFFF" w:themeColor="background1"/>
-                                <w:sz w:val="18"/>
-                                <w:szCs w:val="18"/>
-                                <w:lang w:val="en-US"/>
-                              </w:rPr>
-                              <w:t>}"</w:t>
+                              <w:t>        bronze_path = f"dbfs:/user/hive/warehouse/bronze/{table_name}"</w:t>
                             </w:r>
                           </w:p>
                           <w:p>
@@ -5064,85 +3621,7 @@
                                 <w:szCs w:val="18"/>
                                 <w:lang w:val="en-US"/>
                               </w:rPr>
-                              <w:t xml:space="preserve">        </w:t>
-                            </w:r>
-                            <w:proofErr w:type="spellStart"/>
-                            <w:proofErr w:type="gramStart"/>
-                            <w:r>
-                              <w:rPr>
-                                <w:rFonts w:ascii="Consolas" w:hAnsi="Consolas"/>
-                                <w:color w:val="FFFFFF" w:themeColor="background1"/>
-                                <w:sz w:val="18"/>
-                                <w:szCs w:val="18"/>
-                                <w:lang w:val="en-US"/>
-                              </w:rPr>
-                              <w:t>df.write</w:t>
-                            </w:r>
-                            <w:proofErr w:type="gramEnd"/>
-                            <w:r>
-                              <w:rPr>
-                                <w:rFonts w:ascii="Consolas" w:hAnsi="Consolas"/>
-                                <w:color w:val="FFFFFF" w:themeColor="background1"/>
-                                <w:sz w:val="18"/>
-                                <w:szCs w:val="18"/>
-                                <w:lang w:val="en-US"/>
-                              </w:rPr>
-                              <w:t>.format</w:t>
-                            </w:r>
-                            <w:proofErr w:type="spellEnd"/>
-                            <w:r>
-                              <w:rPr>
-                                <w:rFonts w:ascii="Consolas" w:hAnsi="Consolas"/>
-                                <w:color w:val="FFFFFF" w:themeColor="background1"/>
-                                <w:sz w:val="18"/>
-                                <w:szCs w:val="18"/>
-                                <w:lang w:val="en-US"/>
-                              </w:rPr>
-                              <w:t>("delta").mode("overwrite").option("</w:t>
-                            </w:r>
-                            <w:proofErr w:type="spellStart"/>
-                            <w:r>
-                              <w:rPr>
-                                <w:rFonts w:ascii="Consolas" w:hAnsi="Consolas"/>
-                                <w:color w:val="FFFFFF" w:themeColor="background1"/>
-                                <w:sz w:val="18"/>
-                                <w:szCs w:val="18"/>
-                                <w:lang w:val="en-US"/>
-                              </w:rPr>
-                              <w:t>mergeSchema</w:t>
-                            </w:r>
-                            <w:proofErr w:type="spellEnd"/>
-                            <w:r>
-                              <w:rPr>
-                                <w:rFonts w:ascii="Consolas" w:hAnsi="Consolas"/>
-                                <w:color w:val="FFFFFF" w:themeColor="background1"/>
-                                <w:sz w:val="18"/>
-                                <w:szCs w:val="18"/>
-                                <w:lang w:val="en-US"/>
-                              </w:rPr>
-                              <w:t>", "true").save(</w:t>
-                            </w:r>
-                            <w:proofErr w:type="spellStart"/>
-                            <w:r>
-                              <w:rPr>
-                                <w:rFonts w:ascii="Consolas" w:hAnsi="Consolas"/>
-                                <w:color w:val="FFFFFF" w:themeColor="background1"/>
-                                <w:sz w:val="18"/>
-                                <w:szCs w:val="18"/>
-                                <w:lang w:val="en-US"/>
-                              </w:rPr>
-                              <w:t>bronze_path</w:t>
-                            </w:r>
-                            <w:proofErr w:type="spellEnd"/>
-                            <w:r>
-                              <w:rPr>
-                                <w:rFonts w:ascii="Consolas" w:hAnsi="Consolas"/>
-                                <w:color w:val="FFFFFF" w:themeColor="background1"/>
-                                <w:sz w:val="18"/>
-                                <w:szCs w:val="18"/>
-                                <w:lang w:val="en-US"/>
-                              </w:rPr>
-                              <w:t>)</w:t>
+                              <w:t>        df.write.format("delta").mode("overwrite").option("mergeSchema", "true").save(bronze_path)</w:t>
                             </w:r>
                           </w:p>
                           <w:p>
@@ -5195,41 +3674,7 @@
                                 <w:szCs w:val="18"/>
                                 <w:lang w:val="en-US"/>
                               </w:rPr>
-                              <w:t xml:space="preserve">        </w:t>
-                            </w:r>
-                            <w:proofErr w:type="spellStart"/>
-                            <w:proofErr w:type="gramStart"/>
-                            <w:r>
-                              <w:rPr>
-                                <w:rFonts w:ascii="Consolas" w:hAnsi="Consolas"/>
-                                <w:color w:val="FFFFFF" w:themeColor="background1"/>
-                                <w:sz w:val="18"/>
-                                <w:szCs w:val="18"/>
-                                <w:lang w:val="en-US"/>
-                              </w:rPr>
-                              <w:t>spark.sql</w:t>
-                            </w:r>
-                            <w:proofErr w:type="spellEnd"/>
-                            <w:r>
-                              <w:rPr>
-                                <w:rFonts w:ascii="Consolas" w:hAnsi="Consolas"/>
-                                <w:color w:val="FFFFFF" w:themeColor="background1"/>
-                                <w:sz w:val="18"/>
-                                <w:szCs w:val="18"/>
-                                <w:lang w:val="en-US"/>
-                              </w:rPr>
-                              <w:t>(</w:t>
-                            </w:r>
-                            <w:proofErr w:type="gramEnd"/>
-                            <w:r>
-                              <w:rPr>
-                                <w:rFonts w:ascii="Consolas" w:hAnsi="Consolas"/>
-                                <w:color w:val="FFFFFF" w:themeColor="background1"/>
-                                <w:sz w:val="18"/>
-                                <w:szCs w:val="18"/>
-                                <w:lang w:val="en-US"/>
-                              </w:rPr>
-                              <w:t>f"""</w:t>
+                              <w:t>        spark.sql(f"""</w:t>
                             </w:r>
                           </w:p>
                           <w:p>
@@ -5250,41 +3695,7 @@
                                 <w:szCs w:val="18"/>
                                 <w:lang w:val="en-US"/>
                               </w:rPr>
-                              <w:t xml:space="preserve">            CREATE TABLE IF NOT EXISTS </w:t>
-                            </w:r>
-                            <w:proofErr w:type="gramStart"/>
-                            <w:r>
-                              <w:rPr>
-                                <w:rFonts w:ascii="Consolas" w:hAnsi="Consolas"/>
-                                <w:color w:val="FFFFFF" w:themeColor="background1"/>
-                                <w:sz w:val="18"/>
-                                <w:szCs w:val="18"/>
-                                <w:lang w:val="en-US"/>
-                              </w:rPr>
-                              <w:t>bronze.{</w:t>
-                            </w:r>
-                            <w:proofErr w:type="spellStart"/>
-                            <w:proofErr w:type="gramEnd"/>
-                            <w:r>
-                              <w:rPr>
-                                <w:rFonts w:ascii="Consolas" w:hAnsi="Consolas"/>
-                                <w:color w:val="FFFFFF" w:themeColor="background1"/>
-                                <w:sz w:val="18"/>
-                                <w:szCs w:val="18"/>
-                                <w:lang w:val="en-US"/>
-                              </w:rPr>
-                              <w:t>table_name</w:t>
-                            </w:r>
-                            <w:proofErr w:type="spellEnd"/>
-                            <w:r>
-                              <w:rPr>
-                                <w:rFonts w:ascii="Consolas" w:hAnsi="Consolas"/>
-                                <w:color w:val="FFFFFF" w:themeColor="background1"/>
-                                <w:sz w:val="18"/>
-                                <w:szCs w:val="18"/>
-                                <w:lang w:val="en-US"/>
-                              </w:rPr>
-                              <w:t>}</w:t>
+                              <w:t>            CREATE TABLE IF NOT EXISTS bronze.{table_name}</w:t>
                             </w:r>
                           </w:p>
                           <w:p>
@@ -5326,29 +3737,7 @@
                                 <w:szCs w:val="18"/>
                                 <w:lang w:val="en-US"/>
                               </w:rPr>
-                              <w:t>            LOCATION '{</w:t>
-                            </w:r>
-                            <w:proofErr w:type="spellStart"/>
-                            <w:r>
-                              <w:rPr>
-                                <w:rFonts w:ascii="Consolas" w:hAnsi="Consolas"/>
-                                <w:color w:val="FFFFFF" w:themeColor="background1"/>
-                                <w:sz w:val="18"/>
-                                <w:szCs w:val="18"/>
-                                <w:lang w:val="en-US"/>
-                              </w:rPr>
-                              <w:t>bronze_path</w:t>
-                            </w:r>
-                            <w:proofErr w:type="spellEnd"/>
-                            <w:r>
-                              <w:rPr>
-                                <w:rFonts w:ascii="Consolas" w:hAnsi="Consolas"/>
-                                <w:color w:val="FFFFFF" w:themeColor="background1"/>
-                                <w:sz w:val="18"/>
-                                <w:szCs w:val="18"/>
-                                <w:lang w:val="en-US"/>
-                              </w:rPr>
-                              <w:t>}'</w:t>
+                              <w:t>            LOCATION '{bronze_path}'</w:t>
                             </w:r>
                           </w:p>
                           <w:p>
@@ -5386,7 +3775,6 @@
                               </w:rPr>
                               <w:t xml:space="preserve">        </w:t>
                             </w:r>
-                            <w:proofErr w:type="gramStart"/>
                             <w:r>
                               <w:rPr>
                                 <w:rFonts w:ascii="Consolas" w:hAnsi="Consolas"/>
@@ -5395,30 +3783,7 @@
                                 <w:szCs w:val="16"/>
                                 <w:lang w:val="en-US"/>
                               </w:rPr>
-                              <w:t>print(</w:t>
-                            </w:r>
-                            <w:proofErr w:type="spellStart"/>
-                            <w:proofErr w:type="gramEnd"/>
-                            <w:r>
-                              <w:rPr>
-                                <w:rFonts w:ascii="Consolas" w:hAnsi="Consolas"/>
-                                <w:color w:val="FFFFFF" w:themeColor="background1"/>
-                                <w:sz w:val="16"/>
-                                <w:szCs w:val="16"/>
-                                <w:lang w:val="en-US"/>
-                              </w:rPr>
-                              <w:t>f"Processed</w:t>
-                            </w:r>
-                            <w:proofErr w:type="spellEnd"/>
-                            <w:r>
-                              <w:rPr>
-                                <w:rFonts w:ascii="Consolas" w:hAnsi="Consolas"/>
-                                <w:color w:val="FFFFFF" w:themeColor="background1"/>
-                                <w:sz w:val="16"/>
-                                <w:szCs w:val="16"/>
-                                <w:lang w:val="en-US"/>
-                              </w:rPr>
-                              <w:t xml:space="preserve"> and registered: {file.name}")</w:t>
+                              <w:t>print(f"Processed and registered: {file.name}")</w:t>
                             </w:r>
                           </w:p>
                           <w:p>
@@ -5502,31 +3867,7 @@
                           <w:szCs w:val="18"/>
                           <w:lang w:val="en-US"/>
                         </w:rPr>
-                        <w:t xml:space="preserve">    if </w:t>
-                      </w:r>
-                      <w:proofErr w:type="spellStart"/>
-                      <w:proofErr w:type="gramStart"/>
-                      <w:r>
-                        <w:rPr>
-                          <w:rFonts w:ascii="Consolas" w:hAnsi="Consolas"/>
-                          <w:color w:val="FFFFFF" w:themeColor="background1"/>
-                          <w:sz w:val="18"/>
-                          <w:szCs w:val="18"/>
-                          <w:lang w:val="en-US"/>
-                        </w:rPr>
-                        <w:t>file.name.endswith</w:t>
-                      </w:r>
-                      <w:proofErr w:type="spellEnd"/>
-                      <w:proofErr w:type="gramEnd"/>
-                      <w:r>
-                        <w:rPr>
-                          <w:rFonts w:ascii="Consolas" w:hAnsi="Consolas"/>
-                          <w:color w:val="FFFFFF" w:themeColor="background1"/>
-                          <w:sz w:val="18"/>
-                          <w:szCs w:val="18"/>
-                          <w:lang w:val="en-US"/>
-                        </w:rPr>
-                        <w:t>(".csv"):</w:t>
+                        <w:t>    if file.name.endswith(".csv"):</w:t>
                       </w:r>
                     </w:p>
                     <w:p>
@@ -5547,29 +3888,7 @@
                           <w:szCs w:val="18"/>
                           <w:lang w:val="en-US"/>
                         </w:rPr>
-                        <w:t xml:space="preserve">        # </w:t>
-                      </w:r>
-                      <w:proofErr w:type="gramStart"/>
-                      <w:r>
-                        <w:rPr>
-                          <w:rFonts w:ascii="Consolas" w:hAnsi="Consolas"/>
-                          <w:color w:val="FFFFFF" w:themeColor="background1"/>
-                          <w:sz w:val="18"/>
-                          <w:szCs w:val="18"/>
-                          <w:lang w:val="en-US"/>
-                        </w:rPr>
-                        <w:t>read</w:t>
-                      </w:r>
-                      <w:proofErr w:type="gramEnd"/>
-                      <w:r>
-                        <w:rPr>
-                          <w:rFonts w:ascii="Consolas" w:hAnsi="Consolas"/>
-                          <w:color w:val="FFFFFF" w:themeColor="background1"/>
-                          <w:sz w:val="18"/>
-                          <w:szCs w:val="18"/>
-                          <w:lang w:val="en-US"/>
-                        </w:rPr>
-                        <w:t xml:space="preserve"> file</w:t>
+                        <w:t>        # read file</w:t>
                       </w:r>
                     </w:p>
                     <w:p>
@@ -5590,85 +3909,7 @@
                           <w:szCs w:val="18"/>
                           <w:lang w:val="en-US"/>
                         </w:rPr>
-                        <w:t xml:space="preserve">        </w:t>
-                      </w:r>
-                      <w:proofErr w:type="spellStart"/>
-                      <w:r>
-                        <w:rPr>
-                          <w:rFonts w:ascii="Consolas" w:hAnsi="Consolas"/>
-                          <w:color w:val="FFFFFF" w:themeColor="background1"/>
-                          <w:sz w:val="18"/>
-                          <w:szCs w:val="18"/>
-                          <w:lang w:val="en-US"/>
-                        </w:rPr>
-                        <w:t>df</w:t>
-                      </w:r>
-                      <w:proofErr w:type="spellEnd"/>
-                      <w:r>
-                        <w:rPr>
-                          <w:rFonts w:ascii="Consolas" w:hAnsi="Consolas"/>
-                          <w:color w:val="FFFFFF" w:themeColor="background1"/>
-                          <w:sz w:val="18"/>
-                          <w:szCs w:val="18"/>
-                          <w:lang w:val="en-US"/>
-                        </w:rPr>
-                        <w:t xml:space="preserve"> = </w:t>
-                      </w:r>
-                      <w:proofErr w:type="spellStart"/>
-                      <w:proofErr w:type="gramStart"/>
-                      <w:r>
-                        <w:rPr>
-                          <w:rFonts w:ascii="Consolas" w:hAnsi="Consolas"/>
-                          <w:color w:val="FFFFFF" w:themeColor="background1"/>
-                          <w:sz w:val="18"/>
-                          <w:szCs w:val="18"/>
-                          <w:lang w:val="en-US"/>
-                        </w:rPr>
-                        <w:t>spark.read</w:t>
-                      </w:r>
-                      <w:proofErr w:type="gramEnd"/>
-                      <w:r>
-                        <w:rPr>
-                          <w:rFonts w:ascii="Consolas" w:hAnsi="Consolas"/>
-                          <w:color w:val="FFFFFF" w:themeColor="background1"/>
-                          <w:sz w:val="18"/>
-                          <w:szCs w:val="18"/>
-                          <w:lang w:val="en-US"/>
-                        </w:rPr>
-                        <w:t>.format</w:t>
-                      </w:r>
-                      <w:proofErr w:type="spellEnd"/>
-                      <w:r>
-                        <w:rPr>
-                          <w:rFonts w:ascii="Consolas" w:hAnsi="Consolas"/>
-                          <w:color w:val="FFFFFF" w:themeColor="background1"/>
-                          <w:sz w:val="18"/>
-                          <w:szCs w:val="18"/>
-                          <w:lang w:val="en-US"/>
-                        </w:rPr>
-                        <w:t>('csv').option("header", "true").load(</w:t>
-                      </w:r>
-                      <w:proofErr w:type="spellStart"/>
-                      <w:r>
-                        <w:rPr>
-                          <w:rFonts w:ascii="Consolas" w:hAnsi="Consolas"/>
-                          <w:color w:val="FFFFFF" w:themeColor="background1"/>
-                          <w:sz w:val="18"/>
-                          <w:szCs w:val="18"/>
-                          <w:lang w:val="en-US"/>
-                        </w:rPr>
-                        <w:t>file.path</w:t>
-                      </w:r>
-                      <w:proofErr w:type="spellEnd"/>
-                      <w:r>
-                        <w:rPr>
-                          <w:rFonts w:ascii="Consolas" w:hAnsi="Consolas"/>
-                          <w:color w:val="FFFFFF" w:themeColor="background1"/>
-                          <w:sz w:val="18"/>
-                          <w:szCs w:val="18"/>
-                          <w:lang w:val="en-US"/>
-                        </w:rPr>
-                        <w:t>)</w:t>
+                        <w:t>        df = spark.read.format('csv').option("header", "true").load(file.path)</w:t>
                       </w:r>
                     </w:p>
                     <w:p>
@@ -5721,53 +3962,7 @@
                           <w:szCs w:val="18"/>
                           <w:lang w:val="en-US"/>
                         </w:rPr>
-                        <w:t xml:space="preserve">        </w:t>
-                      </w:r>
-                      <w:proofErr w:type="spellStart"/>
-                      <w:r>
-                        <w:rPr>
-                          <w:rFonts w:ascii="Consolas" w:hAnsi="Consolas"/>
-                          <w:color w:val="FFFFFF" w:themeColor="background1"/>
-                          <w:sz w:val="18"/>
-                          <w:szCs w:val="18"/>
-                          <w:lang w:val="en-US"/>
-                        </w:rPr>
-                        <w:t>table_name</w:t>
-                      </w:r>
-                      <w:proofErr w:type="spellEnd"/>
-                      <w:r>
-                        <w:rPr>
-                          <w:rFonts w:ascii="Consolas" w:hAnsi="Consolas"/>
-                          <w:color w:val="FFFFFF" w:themeColor="background1"/>
-                          <w:sz w:val="18"/>
-                          <w:szCs w:val="18"/>
-                          <w:lang w:val="en-US"/>
-                        </w:rPr>
-                        <w:t xml:space="preserve"> = </w:t>
-                      </w:r>
-                      <w:proofErr w:type="spellStart"/>
-                      <w:proofErr w:type="gramStart"/>
-                      <w:r>
-                        <w:rPr>
-                          <w:rFonts w:ascii="Consolas" w:hAnsi="Consolas"/>
-                          <w:color w:val="FFFFFF" w:themeColor="background1"/>
-                          <w:sz w:val="18"/>
-                          <w:szCs w:val="18"/>
-                          <w:lang w:val="en-US"/>
-                        </w:rPr>
-                        <w:t>file.name.split</w:t>
-                      </w:r>
-                      <w:proofErr w:type="spellEnd"/>
-                      <w:proofErr w:type="gramEnd"/>
-                      <w:r>
-                        <w:rPr>
-                          <w:rFonts w:ascii="Consolas" w:hAnsi="Consolas"/>
-                          <w:color w:val="FFFFFF" w:themeColor="background1"/>
-                          <w:sz w:val="18"/>
-                          <w:szCs w:val="18"/>
-                          <w:lang w:val="en-US"/>
-                        </w:rPr>
-                        <w:t>('.')[0]</w:t>
+                        <w:t>        table_name = file.name.split('.')[0]</w:t>
                       </w:r>
                     </w:p>
                     <w:p>
@@ -5820,73 +4015,7 @@
                           <w:szCs w:val="18"/>
                           <w:lang w:val="en-US"/>
                         </w:rPr>
-                        <w:t xml:space="preserve">        </w:t>
-                      </w:r>
-                      <w:proofErr w:type="spellStart"/>
-                      <w:r>
-                        <w:rPr>
-                          <w:rFonts w:ascii="Consolas" w:hAnsi="Consolas"/>
-                          <w:color w:val="FFFFFF" w:themeColor="background1"/>
-                          <w:sz w:val="18"/>
-                          <w:szCs w:val="18"/>
-                          <w:lang w:val="en-US"/>
-                        </w:rPr>
-                        <w:t>bronze_path</w:t>
-                      </w:r>
-                      <w:proofErr w:type="spellEnd"/>
-                      <w:r>
-                        <w:rPr>
-                          <w:rFonts w:ascii="Consolas" w:hAnsi="Consolas"/>
-                          <w:color w:val="FFFFFF" w:themeColor="background1"/>
-                          <w:sz w:val="18"/>
-                          <w:szCs w:val="18"/>
-                          <w:lang w:val="en-US"/>
-                        </w:rPr>
-                        <w:t xml:space="preserve"> = </w:t>
-                      </w:r>
-                      <w:proofErr w:type="spellStart"/>
-                      <w:r>
-                        <w:rPr>
-                          <w:rFonts w:ascii="Consolas" w:hAnsi="Consolas"/>
-                          <w:color w:val="FFFFFF" w:themeColor="background1"/>
-                          <w:sz w:val="18"/>
-                          <w:szCs w:val="18"/>
-                          <w:lang w:val="en-US"/>
-                        </w:rPr>
-                        <w:t>f"dbfs</w:t>
-                      </w:r>
-                      <w:proofErr w:type="spellEnd"/>
-                      <w:r>
-                        <w:rPr>
-                          <w:rFonts w:ascii="Consolas" w:hAnsi="Consolas"/>
-                          <w:color w:val="FFFFFF" w:themeColor="background1"/>
-                          <w:sz w:val="18"/>
-                          <w:szCs w:val="18"/>
-                          <w:lang w:val="en-US"/>
-                        </w:rPr>
-                        <w:t>:/user/hive/warehouse/bronze/{</w:t>
-                      </w:r>
-                      <w:proofErr w:type="spellStart"/>
-                      <w:r>
-                        <w:rPr>
-                          <w:rFonts w:ascii="Consolas" w:hAnsi="Consolas"/>
-                          <w:color w:val="FFFFFF" w:themeColor="background1"/>
-                          <w:sz w:val="18"/>
-                          <w:szCs w:val="18"/>
-                          <w:lang w:val="en-US"/>
-                        </w:rPr>
-                        <w:t>table_name</w:t>
-                      </w:r>
-                      <w:proofErr w:type="spellEnd"/>
-                      <w:r>
-                        <w:rPr>
-                          <w:rFonts w:ascii="Consolas" w:hAnsi="Consolas"/>
-                          <w:color w:val="FFFFFF" w:themeColor="background1"/>
-                          <w:sz w:val="18"/>
-                          <w:szCs w:val="18"/>
-                          <w:lang w:val="en-US"/>
-                        </w:rPr>
-                        <w:t>}"</w:t>
+                        <w:t>        bronze_path = f"dbfs:/user/hive/warehouse/bronze/{table_name}"</w:t>
                       </w:r>
                     </w:p>
                     <w:p>
@@ -5939,85 +4068,7 @@
                           <w:szCs w:val="18"/>
                           <w:lang w:val="en-US"/>
                         </w:rPr>
-                        <w:t xml:space="preserve">        </w:t>
-                      </w:r>
-                      <w:proofErr w:type="spellStart"/>
-                      <w:proofErr w:type="gramStart"/>
-                      <w:r>
-                        <w:rPr>
-                          <w:rFonts w:ascii="Consolas" w:hAnsi="Consolas"/>
-                          <w:color w:val="FFFFFF" w:themeColor="background1"/>
-                          <w:sz w:val="18"/>
-                          <w:szCs w:val="18"/>
-                          <w:lang w:val="en-US"/>
-                        </w:rPr>
-                        <w:t>df.write</w:t>
-                      </w:r>
-                      <w:proofErr w:type="gramEnd"/>
-                      <w:r>
-                        <w:rPr>
-                          <w:rFonts w:ascii="Consolas" w:hAnsi="Consolas"/>
-                          <w:color w:val="FFFFFF" w:themeColor="background1"/>
-                          <w:sz w:val="18"/>
-                          <w:szCs w:val="18"/>
-                          <w:lang w:val="en-US"/>
-                        </w:rPr>
-                        <w:t>.format</w:t>
-                      </w:r>
-                      <w:proofErr w:type="spellEnd"/>
-                      <w:r>
-                        <w:rPr>
-                          <w:rFonts w:ascii="Consolas" w:hAnsi="Consolas"/>
-                          <w:color w:val="FFFFFF" w:themeColor="background1"/>
-                          <w:sz w:val="18"/>
-                          <w:szCs w:val="18"/>
-                          <w:lang w:val="en-US"/>
-                        </w:rPr>
-                        <w:t>("delta").mode("overwrite").option("</w:t>
-                      </w:r>
-                      <w:proofErr w:type="spellStart"/>
-                      <w:r>
-                        <w:rPr>
-                          <w:rFonts w:ascii="Consolas" w:hAnsi="Consolas"/>
-                          <w:color w:val="FFFFFF" w:themeColor="background1"/>
-                          <w:sz w:val="18"/>
-                          <w:szCs w:val="18"/>
-                          <w:lang w:val="en-US"/>
-                        </w:rPr>
-                        <w:t>mergeSchema</w:t>
-                      </w:r>
-                      <w:proofErr w:type="spellEnd"/>
-                      <w:r>
-                        <w:rPr>
-                          <w:rFonts w:ascii="Consolas" w:hAnsi="Consolas"/>
-                          <w:color w:val="FFFFFF" w:themeColor="background1"/>
-                          <w:sz w:val="18"/>
-                          <w:szCs w:val="18"/>
-                          <w:lang w:val="en-US"/>
-                        </w:rPr>
-                        <w:t>", "true").save(</w:t>
-                      </w:r>
-                      <w:proofErr w:type="spellStart"/>
-                      <w:r>
-                        <w:rPr>
-                          <w:rFonts w:ascii="Consolas" w:hAnsi="Consolas"/>
-                          <w:color w:val="FFFFFF" w:themeColor="background1"/>
-                          <w:sz w:val="18"/>
-                          <w:szCs w:val="18"/>
-                          <w:lang w:val="en-US"/>
-                        </w:rPr>
-                        <w:t>bronze_path</w:t>
-                      </w:r>
-                      <w:proofErr w:type="spellEnd"/>
-                      <w:r>
-                        <w:rPr>
-                          <w:rFonts w:ascii="Consolas" w:hAnsi="Consolas"/>
-                          <w:color w:val="FFFFFF" w:themeColor="background1"/>
-                          <w:sz w:val="18"/>
-                          <w:szCs w:val="18"/>
-                          <w:lang w:val="en-US"/>
-                        </w:rPr>
-                        <w:t>)</w:t>
+                        <w:t>        df.write.format("delta").mode("overwrite").option("mergeSchema", "true").save(bronze_path)</w:t>
                       </w:r>
                     </w:p>
                     <w:p>
@@ -6070,41 +4121,7 @@
                           <w:szCs w:val="18"/>
                           <w:lang w:val="en-US"/>
                         </w:rPr>
-                        <w:t xml:space="preserve">        </w:t>
-                      </w:r>
-                      <w:proofErr w:type="spellStart"/>
-                      <w:proofErr w:type="gramStart"/>
-                      <w:r>
-                        <w:rPr>
-                          <w:rFonts w:ascii="Consolas" w:hAnsi="Consolas"/>
-                          <w:color w:val="FFFFFF" w:themeColor="background1"/>
-                          <w:sz w:val="18"/>
-                          <w:szCs w:val="18"/>
-                          <w:lang w:val="en-US"/>
-                        </w:rPr>
-                        <w:t>spark.sql</w:t>
-                      </w:r>
-                      <w:proofErr w:type="spellEnd"/>
-                      <w:r>
-                        <w:rPr>
-                          <w:rFonts w:ascii="Consolas" w:hAnsi="Consolas"/>
-                          <w:color w:val="FFFFFF" w:themeColor="background1"/>
-                          <w:sz w:val="18"/>
-                          <w:szCs w:val="18"/>
-                          <w:lang w:val="en-US"/>
-                        </w:rPr>
-                        <w:t>(</w:t>
-                      </w:r>
-                      <w:proofErr w:type="gramEnd"/>
-                      <w:r>
-                        <w:rPr>
-                          <w:rFonts w:ascii="Consolas" w:hAnsi="Consolas"/>
-                          <w:color w:val="FFFFFF" w:themeColor="background1"/>
-                          <w:sz w:val="18"/>
-                          <w:szCs w:val="18"/>
-                          <w:lang w:val="en-US"/>
-                        </w:rPr>
-                        <w:t>f"""</w:t>
+                        <w:t>        spark.sql(f"""</w:t>
                       </w:r>
                     </w:p>
                     <w:p>
@@ -6125,41 +4142,7 @@
                           <w:szCs w:val="18"/>
                           <w:lang w:val="en-US"/>
                         </w:rPr>
-                        <w:t xml:space="preserve">            CREATE TABLE IF NOT EXISTS </w:t>
-                      </w:r>
-                      <w:proofErr w:type="gramStart"/>
-                      <w:r>
-                        <w:rPr>
-                          <w:rFonts w:ascii="Consolas" w:hAnsi="Consolas"/>
-                          <w:color w:val="FFFFFF" w:themeColor="background1"/>
-                          <w:sz w:val="18"/>
-                          <w:szCs w:val="18"/>
-                          <w:lang w:val="en-US"/>
-                        </w:rPr>
-                        <w:t>bronze.{</w:t>
-                      </w:r>
-                      <w:proofErr w:type="spellStart"/>
-                      <w:proofErr w:type="gramEnd"/>
-                      <w:r>
-                        <w:rPr>
-                          <w:rFonts w:ascii="Consolas" w:hAnsi="Consolas"/>
-                          <w:color w:val="FFFFFF" w:themeColor="background1"/>
-                          <w:sz w:val="18"/>
-                          <w:szCs w:val="18"/>
-                          <w:lang w:val="en-US"/>
-                        </w:rPr>
-                        <w:t>table_name</w:t>
-                      </w:r>
-                      <w:proofErr w:type="spellEnd"/>
-                      <w:r>
-                        <w:rPr>
-                          <w:rFonts w:ascii="Consolas" w:hAnsi="Consolas"/>
-                          <w:color w:val="FFFFFF" w:themeColor="background1"/>
-                          <w:sz w:val="18"/>
-                          <w:szCs w:val="18"/>
-                          <w:lang w:val="en-US"/>
-                        </w:rPr>
-                        <w:t>}</w:t>
+                        <w:t>            CREATE TABLE IF NOT EXISTS bronze.{table_name}</w:t>
                       </w:r>
                     </w:p>
                     <w:p>
@@ -6201,29 +4184,7 @@
                           <w:szCs w:val="18"/>
                           <w:lang w:val="en-US"/>
                         </w:rPr>
-                        <w:t>            LOCATION '{</w:t>
-                      </w:r>
-                      <w:proofErr w:type="spellStart"/>
-                      <w:r>
-                        <w:rPr>
-                          <w:rFonts w:ascii="Consolas" w:hAnsi="Consolas"/>
-                          <w:color w:val="FFFFFF" w:themeColor="background1"/>
-                          <w:sz w:val="18"/>
-                          <w:szCs w:val="18"/>
-                          <w:lang w:val="en-US"/>
-                        </w:rPr>
-                        <w:t>bronze_path</w:t>
-                      </w:r>
-                      <w:proofErr w:type="spellEnd"/>
-                      <w:r>
-                        <w:rPr>
-                          <w:rFonts w:ascii="Consolas" w:hAnsi="Consolas"/>
-                          <w:color w:val="FFFFFF" w:themeColor="background1"/>
-                          <w:sz w:val="18"/>
-                          <w:szCs w:val="18"/>
-                          <w:lang w:val="en-US"/>
-                        </w:rPr>
-                        <w:t>}'</w:t>
+                        <w:t>            LOCATION '{bronze_path}'</w:t>
                       </w:r>
                     </w:p>
                     <w:p>
@@ -6261,7 +4222,6 @@
                         </w:rPr>
                         <w:t xml:space="preserve">        </w:t>
                       </w:r>
-                      <w:proofErr w:type="gramStart"/>
                       <w:r>
                         <w:rPr>
                           <w:rFonts w:ascii="Consolas" w:hAnsi="Consolas"/>
@@ -6270,30 +4230,7 @@
                           <w:szCs w:val="16"/>
                           <w:lang w:val="en-US"/>
                         </w:rPr>
-                        <w:t>print(</w:t>
-                      </w:r>
-                      <w:proofErr w:type="spellStart"/>
-                      <w:proofErr w:type="gramEnd"/>
-                      <w:r>
-                        <w:rPr>
-                          <w:rFonts w:ascii="Consolas" w:hAnsi="Consolas"/>
-                          <w:color w:val="FFFFFF" w:themeColor="background1"/>
-                          <w:sz w:val="16"/>
-                          <w:szCs w:val="16"/>
-                          <w:lang w:val="en-US"/>
-                        </w:rPr>
-                        <w:t>f"Processed</w:t>
-                      </w:r>
-                      <w:proofErr w:type="spellEnd"/>
-                      <w:r>
-                        <w:rPr>
-                          <w:rFonts w:ascii="Consolas" w:hAnsi="Consolas"/>
-                          <w:color w:val="FFFFFF" w:themeColor="background1"/>
-                          <w:sz w:val="16"/>
-                          <w:szCs w:val="16"/>
-                          <w:lang w:val="en-US"/>
-                        </w:rPr>
-                        <w:t xml:space="preserve"> and registered: {file.name}")</w:t>
+                        <w:t>print(f"Processed and registered: {file.name}")</w:t>
                       </w:r>
                     </w:p>
                     <w:p>
@@ -6335,9 +4272,9 @@
     </w:p>
     <w:p>
       <w:pPr>
-        <w:pStyle w:val="Heading2"/>
-      </w:pPr>
-      <w:bookmarkStart w:id="9" w:name="_Toc179029200"/>
+        <w:pStyle w:val="Heading1"/>
+      </w:pPr>
+      <w:bookmarkStart w:id="9" w:name="_Toc182911606"/>
       <w:r>
         <w:t>Etapa 3: Tratando os dados e salvando na camada Silver</w:t>
       </w:r>
@@ -6350,149 +4287,73 @@
         <w:t xml:space="preserve">Nesta etapa os dados da camada bronze foram tratados e salvos na camada bronze. O notebook pode ser consultado neste link: </w:t>
       </w:r>
       <w:hyperlink r:id="rId10" w:history="1">
-        <w:proofErr w:type="spellStart"/>
         <w:r>
           <w:rPr>
             <w:rStyle w:val="Hyperlink"/>
           </w:rPr>
-          <w:t>Loading</w:t>
+          <w:t>Loading Silver Layer</w:t>
         </w:r>
-        <w:proofErr w:type="spellEnd"/>
+      </w:hyperlink>
+      <w:r>
+        <w:t>.</w:t>
+      </w:r>
+    </w:p>
+    <w:p/>
+    <w:p>
+      <w:pPr>
+        <w:pStyle w:val="Heading2"/>
+      </w:pPr>
+      <w:bookmarkStart w:id="10" w:name="_Toc182911607"/>
+      <w:r>
+        <w:t>Etapa 4: Salvando os dados tratados na camada Gold.</w:t>
+      </w:r>
+      <w:bookmarkEnd w:id="10"/>
+    </w:p>
+    <w:p/>
+    <w:p>
+      <w:r>
+        <w:t xml:space="preserve">Nesta etapa os dados tratados foram levados para a camada Gold. Sendo assim, os dados já estão prontos para consumo. O notebook pode ser consultado neste link: </w:t>
+      </w:r>
+      <w:hyperlink r:id="rId11" w:history="1">
         <w:r>
           <w:rPr>
             <w:rStyle w:val="Hyperlink"/>
           </w:rPr>
-          <w:t xml:space="preserve"> Sil</w:t>
+          <w:t>Loading Gold Layer</w:t>
         </w:r>
+      </w:hyperlink>
+    </w:p>
+    <w:p/>
+    <w:p>
+      <w:pPr>
+        <w:pStyle w:val="Heading2"/>
+      </w:pPr>
+      <w:bookmarkStart w:id="11" w:name="_Toc182911608"/>
+      <w:r>
+        <w:t>Etapa 5: Consumo dados no Power BI:</w:t>
+      </w:r>
+      <w:bookmarkEnd w:id="11"/>
+    </w:p>
+    <w:p/>
+    <w:p>
+      <w:r>
+        <w:t xml:space="preserve">Como estou usando o Databricks Community Edition que não é integrado diretamente ao Azure (conector do Power BI), vou me conectar usando </w:t>
+      </w:r>
+      <w:r>
+        <w:t>ODBC/JDBC</w:t>
+      </w:r>
+      <w:r>
+        <w:t>.</w:t>
+      </w:r>
+      <w:r>
+        <w:t xml:space="preserve"> Primeiro passo é instalar o driver odbc no link: </w:t>
+      </w:r>
+      <w:hyperlink r:id="rId12" w:history="1">
         <w:r>
           <w:rPr>
             <w:rStyle w:val="Hyperlink"/>
           </w:rPr>
-          <w:t>v</w:t>
-        </w:r>
-        <w:r>
-          <w:rPr>
-            <w:rStyle w:val="Hyperlink"/>
-          </w:rPr>
-          <w:t xml:space="preserve">er </w:t>
-        </w:r>
-        <w:proofErr w:type="spellStart"/>
-        <w:r>
-          <w:rPr>
-            <w:rStyle w:val="Hyperlink"/>
-          </w:rPr>
-          <w:t>Layer</w:t>
-        </w:r>
-        <w:proofErr w:type="spellEnd"/>
-      </w:hyperlink>
-      <w:r>
-        <w:t>.</w:t>
-      </w:r>
-    </w:p>
-    <w:p/>
-    <w:p>
-      <w:pPr>
-        <w:pStyle w:val="Heading2"/>
-      </w:pPr>
-      <w:bookmarkStart w:id="10" w:name="_Toc179029201"/>
-      <w:r>
-        <w:t>Etapa 4: Salvando os dados tratados na camada Gold.</w:t>
-      </w:r>
-      <w:bookmarkEnd w:id="10"/>
-    </w:p>
-    <w:p/>
-    <w:p>
-      <w:r>
-        <w:t xml:space="preserve">Nesta etapa os dados tratados foram levados para a camada Gold. Sendo assim, os dados já estão prontos para consumo. O notebook pode ser consultado neste link: </w:t>
-      </w:r>
-      <w:hyperlink r:id="rId11" w:history="1">
-        <w:proofErr w:type="spellStart"/>
-        <w:r>
-          <w:rPr>
-            <w:rStyle w:val="Hyperlink"/>
-          </w:rPr>
-          <w:t>Loading</w:t>
-        </w:r>
-        <w:proofErr w:type="spellEnd"/>
-        <w:r>
-          <w:rPr>
-            <w:rStyle w:val="Hyperlink"/>
-          </w:rPr>
-          <w:t xml:space="preserve"> Gold </w:t>
-        </w:r>
-        <w:proofErr w:type="spellStart"/>
-        <w:r>
-          <w:rPr>
-            <w:rStyle w:val="Hyperlink"/>
-          </w:rPr>
-          <w:t>Layer</w:t>
-        </w:r>
-        <w:proofErr w:type="spellEnd"/>
-      </w:hyperlink>
-    </w:p>
-    <w:p/>
-    <w:p>
-      <w:pPr>
-        <w:pStyle w:val="Heading2"/>
-      </w:pPr>
-      <w:bookmarkStart w:id="11" w:name="_Toc179029202"/>
-      <w:r>
-        <w:t>Etapa 5: Consumo dados no Power BI:</w:t>
-      </w:r>
-      <w:bookmarkEnd w:id="11"/>
-    </w:p>
-    <w:p/>
-    <w:p>
-      <w:r>
-        <w:t xml:space="preserve">Como estou usando o </w:t>
-      </w:r>
-      <w:proofErr w:type="spellStart"/>
-      <w:r>
-        <w:t>Databricks</w:t>
-      </w:r>
-      <w:proofErr w:type="spellEnd"/>
-      <w:r>
-        <w:t xml:space="preserve"> Community </w:t>
-      </w:r>
-      <w:proofErr w:type="spellStart"/>
-      <w:r>
-        <w:t>Edition</w:t>
-      </w:r>
-      <w:proofErr w:type="spellEnd"/>
-      <w:r>
-        <w:t xml:space="preserve"> que não é integrado diretamente ao Azure (conector do Power BI), vou me conectar usando </w:t>
-      </w:r>
-      <w:r>
-        <w:t>ODBC/JDBC</w:t>
-      </w:r>
-      <w:r>
-        <w:t>.</w:t>
-      </w:r>
-      <w:r>
-        <w:t xml:space="preserve"> Primeiro passo é instalar o driver </w:t>
-      </w:r>
-      <w:proofErr w:type="spellStart"/>
-      <w:r>
-        <w:t>odbc</w:t>
-      </w:r>
-      <w:proofErr w:type="spellEnd"/>
-      <w:r>
-        <w:t xml:space="preserve"> no link: </w:t>
-      </w:r>
-      <w:hyperlink r:id="rId12" w:history="1">
-        <w:proofErr w:type="spellStart"/>
-        <w:r>
-          <w:rPr>
-            <w:rStyle w:val="Hyperlink"/>
-          </w:rPr>
-          <w:t>odbc</w:t>
-        </w:r>
-        <w:proofErr w:type="spellEnd"/>
-        <w:r>
-          <w:rPr>
-            <w:rStyle w:val="Hyperlink"/>
-          </w:rPr>
-          <w:t xml:space="preserve"> driver</w:t>
+          <w:t>odbc driver</w:t>
         </w:r>
       </w:hyperlink>
     </w:p>
@@ -6546,15 +4407,8 @@
     <w:p/>
     <w:p>
       <w:r>
-        <w:t xml:space="preserve">Se estiver tudo certo deverá aparecer entre os meus conectores o </w:t>
-      </w:r>
-      <w:proofErr w:type="spellStart"/>
-      <w:r>
-        <w:t>Databricks</w:t>
-      </w:r>
-      <w:proofErr w:type="spellEnd"/>
-      <w:r>
-        <w:t xml:space="preserve"> conforme imagem abaixo:</w:t>
+        <w:lastRenderedPageBreak/>
+        <w:t>Se estiver tudo certo deverá aparecer entre os meus conectores o Databricks conforme imagem abaixo:</w:t>
       </w:r>
     </w:p>
     <w:p>
@@ -6618,17 +4472,8 @@
           <w:b/>
           <w:bCs/>
         </w:rPr>
-        <w:t xml:space="preserve">Server </w:t>
-      </w:r>
-      <w:proofErr w:type="spellStart"/>
-      <w:r>
-        <w:rPr>
-          <w:b/>
-          <w:bCs/>
-        </w:rPr>
-        <w:t>Hostname</w:t>
-      </w:r>
-      <w:proofErr w:type="spellEnd"/>
+        <w:t>Server Hostname</w:t>
+      </w:r>
     </w:p>
     <w:p>
       <w:pPr>
@@ -6699,15 +4544,7 @@
     <w:p/>
     <w:p>
       <w:r>
-        <w:t xml:space="preserve">Para pegar estas informações, vou na área de Compute no </w:t>
-      </w:r>
-      <w:proofErr w:type="spellStart"/>
-      <w:r>
-        <w:t>Databricks</w:t>
-      </w:r>
-      <w:proofErr w:type="spellEnd"/>
-      <w:r>
-        <w:t>:</w:t>
+        <w:t>Para pegar estas informações, vou na área de Compute no Databricks:</w:t>
       </w:r>
     </w:p>
     <w:p>
@@ -6811,15 +4648,7 @@
     <w:p/>
     <w:p>
       <w:r>
-        <w:t xml:space="preserve">Após copiar e colar as credencias terei acesso as minhas camadas criadas no </w:t>
-      </w:r>
-      <w:proofErr w:type="spellStart"/>
-      <w:r>
-        <w:t>Databricks</w:t>
-      </w:r>
-      <w:proofErr w:type="spellEnd"/>
-      <w:r>
-        <w:t>:</w:t>
+        <w:t>Após copiar e colar as credencias terei acesso as minhas camadas criadas no Databricks:</w:t>
       </w:r>
     </w:p>
     <w:p>
@@ -6868,7 +4697,6 @@
       <w:pPr>
         <w:pStyle w:val="Heading1"/>
       </w:pPr>
-      <w:bookmarkStart w:id="12" w:name="_Toc179029203"/>
     </w:p>
     <w:p>
       <w:r>
@@ -6898,23 +4726,7 @@
     <w:p/>
     <w:p>
       <w:r>
-        <w:t xml:space="preserve">Vou na tabela recém importada do </w:t>
-      </w:r>
-      <w:proofErr w:type="spellStart"/>
-      <w:r>
-        <w:t>Databricks</w:t>
-      </w:r>
-      <w:proofErr w:type="spellEnd"/>
-      <w:r>
-        <w:t xml:space="preserve"> e após isso em </w:t>
-      </w:r>
-      <w:proofErr w:type="spellStart"/>
-      <w:r>
-        <w:t>Advanced</w:t>
-      </w:r>
-      <w:proofErr w:type="spellEnd"/>
-      <w:r>
-        <w:t xml:space="preserve"> Editor </w:t>
+        <w:t xml:space="preserve">Vou na tabela recém importada do Databricks e após isso em Advanced Editor </w:t>
       </w:r>
     </w:p>
     <w:p/>
@@ -7026,7 +4838,6 @@
       <w:r>
         <w:t xml:space="preserve">Por exemplo neste caso alterei a fonte para a tabela </w:t>
       </w:r>
-      <w:proofErr w:type="spellStart"/>
       <w:r>
         <w:rPr>
           <w:b/>
@@ -7034,7 +4845,6 @@
         </w:rPr>
         <w:t>destruturadre</w:t>
       </w:r>
-      <w:proofErr w:type="spellEnd"/>
       <w:r>
         <w:rPr>
           <w:b/>
@@ -7134,17 +4944,65 @@
       </w:r>
     </w:p>
     <w:p/>
-    <w:bookmarkEnd w:id="12"/>
     <w:p/>
     <w:p>
       <w:pPr>
         <w:pStyle w:val="Heading1"/>
       </w:pPr>
-      <w:bookmarkStart w:id="13" w:name="_Toc179029207"/>
+      <w:bookmarkStart w:id="12" w:name="_Toc182911609"/>
       <w:r>
         <w:t>Conclusão e Próximos passos</w:t>
       </w:r>
-      <w:bookmarkEnd w:id="13"/>
+      <w:bookmarkEnd w:id="12"/>
+    </w:p>
+    <w:p/>
+    <w:p>
+      <w:r>
+        <w:lastRenderedPageBreak/>
+        <w:t xml:space="preserve">Este projeto mostrou como o </w:t>
+      </w:r>
+      <w:r>
+        <w:rPr>
+          <w:b/>
+          <w:bCs/>
+        </w:rPr>
+        <w:t>Databricks Community Edition</w:t>
+      </w:r>
+      <w:r>
+        <w:t xml:space="preserve"> facilita a migração de ETL local para a nuvem, organizando os dados em camadas (Landing Zone, Bronze, Silver e Gold) e otimizando o processamento.</w:t>
+      </w:r>
+    </w:p>
+    <w:p>
+      <w:r>
+        <w:t xml:space="preserve">No próximo artigo, quero migraro pipeline para a cloud da Microsoft, a </w:t>
+      </w:r>
+      <w:r>
+        <w:rPr>
+          <w:b/>
+          <w:bCs/>
+        </w:rPr>
+        <w:t>Azure</w:t>
+      </w:r>
+      <w:r>
+        <w:t xml:space="preserve">, onde pretendo explorar ferramentas como </w:t>
+      </w:r>
+      <w:r>
+        <w:rPr>
+          <w:b/>
+          <w:bCs/>
+        </w:rPr>
+        <w:t>Azure Databricks</w:t>
+      </w:r>
+      <w:r>
+        <w:t xml:space="preserve"> e </w:t>
+      </w:r>
+      <w:r>
+        <w:rPr>
+          <w:b/>
+          <w:bCs/>
+        </w:rPr>
+        <w:t>Azure Data Factory.</w:t>
+      </w:r>
     </w:p>
     <w:p/>
     <w:p/>
@@ -10560,6 +8418,119 @@
     </w:lvl>
   </w:abstractNum>
   <w:abstractNum w:abstractNumId="24" w15:restartNumberingAfterBreak="0">
+    <w:nsid w:val="73BC3C54"/>
+    <w:multiLevelType w:val="multilevel"/>
+    <w:tmpl w:val="4DFE7D62"/>
+    <w:lvl w:ilvl="0">
+      <w:start w:val="1"/>
+      <w:numFmt w:val="decimal"/>
+      <w:lvlText w:val="%1."/>
+      <w:lvlJc w:val="left"/>
+      <w:pPr>
+        <w:tabs>
+          <w:tab w:val="num" w:pos="720"/>
+        </w:tabs>
+        <w:ind w:left="720" w:hanging="360"/>
+      </w:pPr>
+    </w:lvl>
+    <w:lvl w:ilvl="1" w:tentative="1">
+      <w:start w:val="1"/>
+      <w:numFmt w:val="decimal"/>
+      <w:lvlText w:val="%2."/>
+      <w:lvlJc w:val="left"/>
+      <w:pPr>
+        <w:tabs>
+          <w:tab w:val="num" w:pos="1440"/>
+        </w:tabs>
+        <w:ind w:left="1440" w:hanging="360"/>
+      </w:pPr>
+    </w:lvl>
+    <w:lvl w:ilvl="2" w:tentative="1">
+      <w:start w:val="1"/>
+      <w:numFmt w:val="decimal"/>
+      <w:lvlText w:val="%3."/>
+      <w:lvlJc w:val="left"/>
+      <w:pPr>
+        <w:tabs>
+          <w:tab w:val="num" w:pos="2160"/>
+        </w:tabs>
+        <w:ind w:left="2160" w:hanging="360"/>
+      </w:pPr>
+    </w:lvl>
+    <w:lvl w:ilvl="3" w:tentative="1">
+      <w:start w:val="1"/>
+      <w:numFmt w:val="decimal"/>
+      <w:lvlText w:val="%4."/>
+      <w:lvlJc w:val="left"/>
+      <w:pPr>
+        <w:tabs>
+          <w:tab w:val="num" w:pos="2880"/>
+        </w:tabs>
+        <w:ind w:left="2880" w:hanging="360"/>
+      </w:pPr>
+    </w:lvl>
+    <w:lvl w:ilvl="4" w:tentative="1">
+      <w:start w:val="1"/>
+      <w:numFmt w:val="decimal"/>
+      <w:lvlText w:val="%5."/>
+      <w:lvlJc w:val="left"/>
+      <w:pPr>
+        <w:tabs>
+          <w:tab w:val="num" w:pos="3600"/>
+        </w:tabs>
+        <w:ind w:left="3600" w:hanging="360"/>
+      </w:pPr>
+    </w:lvl>
+    <w:lvl w:ilvl="5" w:tentative="1">
+      <w:start w:val="1"/>
+      <w:numFmt w:val="decimal"/>
+      <w:lvlText w:val="%6."/>
+      <w:lvlJc w:val="left"/>
+      <w:pPr>
+        <w:tabs>
+          <w:tab w:val="num" w:pos="4320"/>
+        </w:tabs>
+        <w:ind w:left="4320" w:hanging="360"/>
+      </w:pPr>
+    </w:lvl>
+    <w:lvl w:ilvl="6" w:tentative="1">
+      <w:start w:val="1"/>
+      <w:numFmt w:val="decimal"/>
+      <w:lvlText w:val="%7."/>
+      <w:lvlJc w:val="left"/>
+      <w:pPr>
+        <w:tabs>
+          <w:tab w:val="num" w:pos="5040"/>
+        </w:tabs>
+        <w:ind w:left="5040" w:hanging="360"/>
+      </w:pPr>
+    </w:lvl>
+    <w:lvl w:ilvl="7" w:tentative="1">
+      <w:start w:val="1"/>
+      <w:numFmt w:val="decimal"/>
+      <w:lvlText w:val="%8."/>
+      <w:lvlJc w:val="left"/>
+      <w:pPr>
+        <w:tabs>
+          <w:tab w:val="num" w:pos="5760"/>
+        </w:tabs>
+        <w:ind w:left="5760" w:hanging="360"/>
+      </w:pPr>
+    </w:lvl>
+    <w:lvl w:ilvl="8" w:tentative="1">
+      <w:start w:val="1"/>
+      <w:numFmt w:val="decimal"/>
+      <w:lvlText w:val="%9."/>
+      <w:lvlJc w:val="left"/>
+      <w:pPr>
+        <w:tabs>
+          <w:tab w:val="num" w:pos="6480"/>
+        </w:tabs>
+        <w:ind w:left="6480" w:hanging="360"/>
+      </w:pPr>
+    </w:lvl>
+  </w:abstractNum>
+  <w:abstractNum w:abstractNumId="25" w15:restartNumberingAfterBreak="0">
     <w:nsid w:val="774975CD"/>
     <w:multiLevelType w:val="multilevel"/>
     <w:tmpl w:val="0768689C"/>
@@ -10708,7 +8679,7 @@
       </w:rPr>
     </w:lvl>
   </w:abstractNum>
-  <w:abstractNum w:abstractNumId="25" w15:restartNumberingAfterBreak="0">
+  <w:abstractNum w:abstractNumId="26" w15:restartNumberingAfterBreak="0">
     <w:nsid w:val="788A2190"/>
     <w:multiLevelType w:val="multilevel"/>
     <w:tmpl w:val="A89AC9E2"/>
@@ -10850,7 +8821,7 @@
     <w:abstractNumId w:val="3"/>
   </w:num>
   <w:num w:numId="9" w16cid:durableId="1369573868">
-    <w:abstractNumId w:val="24"/>
+    <w:abstractNumId w:val="25"/>
   </w:num>
   <w:num w:numId="10" w16cid:durableId="1498962391">
     <w:abstractNumId w:val="16"/>
@@ -10886,7 +8857,7 @@
     <w:abstractNumId w:val="8"/>
   </w:num>
   <w:num w:numId="21" w16cid:durableId="1074353698">
-    <w:abstractNumId w:val="25"/>
+    <w:abstractNumId w:val="26"/>
   </w:num>
   <w:num w:numId="22" w16cid:durableId="594746942">
     <w:abstractNumId w:val="12"/>
@@ -10902,6 +8873,9 @@
   </w:num>
   <w:num w:numId="26" w16cid:durableId="2127961130">
     <w:abstractNumId w:val="7"/>
+  </w:num>
+  <w:num w:numId="27" w16cid:durableId="1021592450">
+    <w:abstractNumId w:val="24"/>
   </w:num>
 </w:numbering>
 </file>

</xml_diff>